<commit_message>
added updated resume files.
</commit_message>
<xml_diff>
--- a/public/assets/PatrickMcWilliams.docx
+++ b/public/assets/PatrickMcWilliams.docx
@@ -4,83 +4,9 @@
   <w:body>
     <w:p>
       <w:pPr>
-        <w:pBdr>
-          <w:top w:space="0" w:sz="0" w:val="nil"/>
-          <w:left w:space="0" w:sz="0" w:val="nil"/>
-          <w:bottom w:space="0" w:sz="0" w:val="nil"/>
-          <w:right w:space="0" w:sz="0" w:val="nil"/>
-          <w:between w:space="0" w:sz="0" w:val="nil"/>
-        </w:pBdr>
         <w:spacing w:line="240" w:lineRule="auto"/>
         <w:contextualSpacing w:val="0"/>
-        <w:jc w:val="center"/>
-        <w:rPr>
-          <w:b w:val="1"/>
-          <w:sz w:val="36"/>
-          <w:szCs w:val="36"/>
-        </w:rPr>
-      </w:pPr>
-      <w:r>
-        <w:rPr>
-          <w:b w:val="1"/>
-          <w:sz w:val="48"/>
-          <w:szCs w:val="48"/>
-          <w:rtl w:val="0"/>
-        </w:rPr>
-        <w:t xml:space="preserve">Patrick McWilliams</w:t>
-      </w:r>
-      <w:r>
-        <w:rPr>
-          <w:rtl w:val="0"/>
-        </w:rPr>
-      </w:r>
-    </w:p>
-    <w:p>
-      <w:pPr>
-        <w:pBdr>
-          <w:top w:space="0" w:sz="0" w:val="nil"/>
-          <w:left w:space="0" w:sz="0" w:val="nil"/>
-          <w:bottom w:space="0" w:sz="0" w:val="nil"/>
-          <w:right w:space="0" w:sz="0" w:val="nil"/>
-          <w:between w:space="0" w:sz="0" w:val="nil"/>
-        </w:pBdr>
-        <w:spacing w:line="288" w:lineRule="auto"/>
-        <w:contextualSpacing w:val="0"/>
-        <w:jc w:val="center"/>
         <w:rPr/>
-      </w:pPr>
-      <w:hyperlink r:id="rId5">
-        <w:r>
-          <w:rPr>
-            <w:color w:val="1155cc"/>
-            <w:u w:val="single"/>
-            <w:rtl w:val="0"/>
-          </w:rPr>
-          <w:t xml:space="preserve">http://www.patrick-m.com</w:t>
-        </w:r>
-      </w:hyperlink>
-      <w:r>
-        <w:rPr>
-          <w:rtl w:val="0"/>
-        </w:rPr>
-        <w:t xml:space="preserve"> | Github: /MelanistOnca | Linkedin: /McWilliamsPatrick | Patrick.M.Professional@gmail.com | 718-807-6762</w:t>
-      </w:r>
-    </w:p>
-    <w:p>
-      <w:pPr>
-        <w:pBdr>
-          <w:top w:space="0" w:sz="0" w:val="nil"/>
-          <w:left w:space="0" w:sz="0" w:val="nil"/>
-          <w:bottom w:space="0" w:sz="0" w:val="nil"/>
-          <w:right w:space="0" w:sz="0" w:val="nil"/>
-          <w:between w:space="0" w:sz="0" w:val="nil"/>
-        </w:pBdr>
-        <w:spacing w:line="288" w:lineRule="auto"/>
-        <w:contextualSpacing w:val="0"/>
-        <w:rPr>
-          <w:sz w:val="24"/>
-          <w:szCs w:val="24"/>
-        </w:rPr>
       </w:pPr>
       <w:r>
         <w:rPr>
@@ -90,9 +16,10 @@
     </w:p>
     <w:tbl>
       <w:tblPr>
-        <w:tblStyle w:val="Table4"/>
-        <w:tblW w:w="10800.0" w:type="dxa"/>
+        <w:tblStyle w:val="Table6"/>
+        <w:tblW w:w="10725.0" w:type="dxa"/>
         <w:jc w:val="left"/>
+        <w:tblInd w:w="-720.0" w:type="dxa"/>
         <w:tblBorders>
           <w:top w:color="000000" w:space="0" w:sz="8" w:val="single"/>
           <w:left w:color="000000" w:space="0" w:sz="8" w:val="single"/>
@@ -105,16 +32,144 @@
         <w:tblLook w:val="0600"/>
       </w:tblPr>
       <w:tblGrid>
-        <w:gridCol w:w="10800"/>
+        <w:gridCol w:w="5370"/>
+        <w:gridCol w:w="5355"/>
         <w:tblGridChange w:id="0">
           <w:tblGrid>
-            <w:gridCol w:w="10800"/>
+            <w:gridCol w:w="5370"/>
+            <w:gridCol w:w="5355"/>
           </w:tblGrid>
         </w:tblGridChange>
       </w:tblGrid>
       <w:tr>
         <w:trPr>
-          <w:trHeight w:val="2880" w:hRule="atLeast"/>
+          <w:trHeight w:val="680" w:hRule="atLeast"/>
+        </w:trPr>
+        <w:tc>
+          <w:tcPr>
+            <w:gridSpan w:val="2"/>
+            <w:tcBorders>
+              <w:top w:color="000000" w:space="0" w:sz="0" w:val="nil"/>
+              <w:left w:color="000000" w:space="0" w:sz="0" w:val="nil"/>
+              <w:bottom w:color="000000" w:space="0" w:sz="0" w:val="nil"/>
+              <w:right w:color="000000" w:space="0" w:sz="0" w:val="nil"/>
+            </w:tcBorders>
+            <w:tcMar>
+              <w:top w:w="100.0" w:type="dxa"/>
+              <w:left w:w="100.0" w:type="dxa"/>
+              <w:bottom w:w="100.0" w:type="dxa"/>
+              <w:right w:w="100.0" w:type="dxa"/>
+            </w:tcMar>
+          </w:tcPr>
+          <w:p>
+            <w:pPr>
+              <w:spacing w:line="240" w:lineRule="auto"/>
+              <w:contextualSpacing w:val="0"/>
+              <w:jc w:val="center"/>
+              <w:rPr>
+                <w:b w:val="1"/>
+                <w:sz w:val="36"/>
+                <w:szCs w:val="36"/>
+              </w:rPr>
+            </w:pPr>
+            <w:r>
+              <w:rPr>
+                <w:b w:val="1"/>
+                <w:sz w:val="48"/>
+                <w:szCs w:val="48"/>
+                <w:rtl w:val="0"/>
+              </w:rPr>
+              <w:t xml:space="preserve">Patrick McWilliams</w:t>
+            </w:r>
+            <w:r>
+              <w:rPr>
+                <w:rtl w:val="0"/>
+              </w:rPr>
+            </w:r>
+          </w:p>
+          <w:p>
+            <w:pPr>
+              <w:spacing w:line="240" w:lineRule="auto"/>
+              <w:contextualSpacing w:val="0"/>
+              <w:jc w:val="center"/>
+              <w:rPr>
+                <w:b w:val="1"/>
+                <w:color w:val="3d85c6"/>
+                <w:sz w:val="28"/>
+                <w:szCs w:val="28"/>
+              </w:rPr>
+            </w:pPr>
+            <w:hyperlink r:id="rId5">
+              <w:r>
+                <w:rPr>
+                  <w:color w:val="1155cc"/>
+                  <w:u w:val="single"/>
+                  <w:rtl w:val="0"/>
+                </w:rPr>
+                <w:t xml:space="preserve">http://www.patrick-m.com</w:t>
+              </w:r>
+            </w:hyperlink>
+            <w:r>
+              <w:rPr>
+                <w:rtl w:val="0"/>
+              </w:rPr>
+              <w:t xml:space="preserve"> | Github: /MelanistOnca | Linkedin: /McWilliamsPatrick | Patrick.M.Professional@gmail.com | 718-807-6762 | New York, NY</w:t>
+            </w:r>
+            <w:r>
+              <w:rPr>
+                <w:rtl w:val="0"/>
+              </w:rPr>
+            </w:r>
+          </w:p>
+        </w:tc>
+      </w:tr>
+      <w:tr>
+        <w:trPr>
+          <w:trHeight w:val="540" w:hRule="atLeast"/>
+        </w:trPr>
+        <w:tc>
+          <w:tcPr>
+            <w:gridSpan w:val="2"/>
+            <w:tcBorders>
+              <w:top w:color="000000" w:space="0" w:sz="0" w:val="nil"/>
+              <w:left w:color="000000" w:space="0" w:sz="0" w:val="nil"/>
+              <w:bottom w:color="000000" w:space="0" w:sz="0" w:val="nil"/>
+              <w:right w:color="000000" w:space="0" w:sz="0" w:val="nil"/>
+            </w:tcBorders>
+            <w:tcMar>
+              <w:top w:w="100.0" w:type="dxa"/>
+              <w:left w:w="100.0" w:type="dxa"/>
+              <w:bottom w:w="100.0" w:type="dxa"/>
+              <w:right w:w="100.0" w:type="dxa"/>
+            </w:tcMar>
+          </w:tcPr>
+          <w:p>
+            <w:pPr>
+              <w:spacing w:line="240" w:lineRule="auto"/>
+              <w:contextualSpacing w:val="0"/>
+              <w:rPr/>
+            </w:pPr>
+            <w:r>
+              <w:rPr>
+                <w:b w:val="1"/>
+                <w:color w:val="3d85c6"/>
+                <w:sz w:val="28"/>
+                <w:szCs w:val="28"/>
+                <w:rtl w:val="0"/>
+              </w:rPr>
+              <w:t xml:space="preserve">SKILLS</w:t>
+            </w:r>
+            <w:r>
+              <w:rPr>
+                <w:rtl w:val="0"/>
+              </w:rPr>
+            </w:r>
+          </w:p>
+        </w:tc>
+      </w:tr>
+      <w:tr>
+        <w:trPr>
+          <w:trHeight w:val="420" w:hRule="atLeast"/>
         </w:trPr>
         <w:tc>
           <w:tcPr>
@@ -133,24 +188,89 @@
           </w:tcPr>
           <w:p>
             <w:pPr>
-              <w:pBdr/>
-              <w:spacing w:line="240" w:lineRule="auto"/>
-              <w:contextualSpacing w:val="0"/>
-              <w:rPr>
-                <w:sz w:val="20"/>
-                <w:szCs w:val="20"/>
-              </w:rPr>
-            </w:pPr>
-            <w:r>
-              <w:rPr>
-                <w:b w:val="1"/>
-                <w:color w:val="3d85c6"/>
-                <w:sz w:val="28"/>
-                <w:szCs w:val="28"/>
-                <w:rtl w:val="0"/>
-              </w:rPr>
-              <w:t xml:space="preserve">SKILLS</w:t>
-            </w:r>
+              <w:spacing w:line="240" w:lineRule="auto"/>
+              <w:contextualSpacing w:val="0"/>
+              <w:rPr>
+                <w:color w:val="999999"/>
+                <w:sz w:val="24"/>
+                <w:szCs w:val="24"/>
+              </w:rPr>
+            </w:pPr>
+            <w:r>
+              <w:rPr>
+                <w:color w:val="999999"/>
+                <w:sz w:val="24"/>
+                <w:szCs w:val="24"/>
+                <w:rtl w:val="0"/>
+              </w:rPr>
+              <w:t xml:space="preserve">Web Development:</w:t>
+            </w:r>
+          </w:p>
+        </w:tc>
+        <w:tc>
+          <w:tcPr>
+            <w:tcBorders>
+              <w:top w:color="000000" w:space="0" w:sz="0" w:val="nil"/>
+              <w:left w:color="000000" w:space="0" w:sz="0" w:val="nil"/>
+              <w:bottom w:color="000000" w:space="0" w:sz="0" w:val="nil"/>
+              <w:right w:color="000000" w:space="0" w:sz="0" w:val="nil"/>
+            </w:tcBorders>
+            <w:tcMar>
+              <w:top w:w="100.0" w:type="dxa"/>
+              <w:left w:w="100.0" w:type="dxa"/>
+              <w:bottom w:w="100.0" w:type="dxa"/>
+              <w:right w:w="100.0" w:type="dxa"/>
+            </w:tcMar>
+          </w:tcPr>
+          <w:p>
+            <w:pPr>
+              <w:widowControl w:val="0"/>
+              <w:spacing w:line="240" w:lineRule="auto"/>
+              <w:contextualSpacing w:val="0"/>
+              <w:rPr>
+                <w:color w:val="999999"/>
+                <w:sz w:val="24"/>
+                <w:szCs w:val="24"/>
+              </w:rPr>
+            </w:pPr>
+            <w:r>
+              <w:rPr>
+                <w:color w:val="999999"/>
+                <w:sz w:val="24"/>
+                <w:szCs w:val="24"/>
+                <w:rtl w:val="0"/>
+              </w:rPr>
+              <w:t xml:space="preserve">Non-Web Development:</w:t>
+            </w:r>
+          </w:p>
+        </w:tc>
+      </w:tr>
+      <w:tr>
+        <w:tc>
+          <w:tcPr>
+            <w:tcBorders>
+              <w:top w:color="000000" w:space="0" w:sz="0" w:val="nil"/>
+              <w:left w:color="000000" w:space="0" w:sz="0" w:val="nil"/>
+              <w:bottom w:color="000000" w:space="0" w:sz="0" w:val="nil"/>
+              <w:right w:color="000000" w:space="0" w:sz="0" w:val="nil"/>
+            </w:tcBorders>
+            <w:tcMar>
+              <w:top w:w="100.0" w:type="dxa"/>
+              <w:left w:w="100.0" w:type="dxa"/>
+              <w:bottom w:w="100.0" w:type="dxa"/>
+              <w:right w:w="100.0" w:type="dxa"/>
+            </w:tcMar>
+          </w:tcPr>
+          <w:p>
+            <w:pPr>
+              <w:spacing w:before="0" w:line="240" w:lineRule="auto"/>
+              <w:contextualSpacing w:val="0"/>
+              <w:rPr>
+                <w:color w:val="999999"/>
+                <w:sz w:val="12"/>
+                <w:szCs w:val="12"/>
+              </w:rPr>
+            </w:pPr>
             <w:r>
               <w:rPr>
                 <w:rtl w:val="0"/>
@@ -160,20 +280,18 @@
           <w:tbl>
             <w:tblPr>
               <w:tblStyle w:val="Table1"/>
-              <w:tblW w:w="9122.268292682927" w:type="dxa"/>
+              <w:tblW w:w="4620.0" w:type="dxa"/>
               <w:jc w:val="left"/>
               <w:tblLayout w:type="fixed"/>
               <w:tblLook w:val="0600"/>
             </w:tblPr>
             <w:tblGrid>
-              <w:gridCol w:w="1472.2682926829268"/>
-              <w:gridCol w:w="6735"/>
-              <w:gridCol w:w="915"/>
+              <w:gridCol w:w="1410"/>
+              <w:gridCol w:w="3210"/>
               <w:tblGridChange w:id="0">
                 <w:tblGrid>
-                  <w:gridCol w:w="1472.2682926829268"/>
-                  <w:gridCol w:w="6735"/>
-                  <w:gridCol w:w="915"/>
+                  <w:gridCol w:w="1410"/>
+                  <w:gridCol w:w="3210"/>
                 </w:tblGrid>
               </w:tblGridChange>
             </w:tblGrid>
@@ -194,20 +312,19 @@
                 </w:tcPr>
                 <w:p>
                   <w:pPr>
-                    <w:pBdr/>
                     <w:spacing w:line="240" w:lineRule="auto"/>
                     <w:contextualSpacing w:val="0"/>
                     <w:rPr>
                       <w:b w:val="1"/>
-                      <w:sz w:val="24"/>
-                      <w:szCs w:val="24"/>
+                      <w:sz w:val="20"/>
+                      <w:szCs w:val="20"/>
                     </w:rPr>
                   </w:pPr>
                   <w:r>
                     <w:rPr>
                       <w:b w:val="1"/>
-                      <w:sz w:val="24"/>
-                      <w:szCs w:val="24"/>
+                      <w:sz w:val="20"/>
+                      <w:szCs w:val="20"/>
                       <w:rtl w:val="0"/>
                     </w:rPr>
                     <w:t xml:space="preserve">Javascript</w:t>
@@ -230,19 +347,18 @@
                 </w:tcPr>
                 <w:p>
                   <w:pPr>
-                    <w:pBdr/>
                     <w:spacing w:line="240" w:lineRule="auto"/>
                     <w:contextualSpacing w:val="0"/>
                     <w:rPr>
                       <w:b w:val="1"/>
-                      <w:sz w:val="24"/>
-                      <w:szCs w:val="24"/>
+                      <w:sz w:val="20"/>
+                      <w:szCs w:val="20"/>
                     </w:rPr>
                   </w:pPr>
                   <w:r>
                     <w:rPr>
-                      <w:sz w:val="24"/>
-                      <w:szCs w:val="24"/>
+                      <w:sz w:val="20"/>
+                      <w:szCs w:val="20"/>
                       <w:rtl w:val="0"/>
                     </w:rPr>
                     <w:t xml:space="preserve">Express, Node, React, React-Router, Redux, D3, JQuery</w:t>
@@ -251,6 +367,85 @@
                     <w:rPr>
                       <w:rtl w:val="0"/>
                     </w:rPr>
+                  </w:r>
+                </w:p>
+              </w:tc>
+            </w:tr>
+          </w:tbl>
+          <w:p>
+            <w:pPr>
+              <w:spacing w:line="240" w:lineRule="auto"/>
+              <w:contextualSpacing w:val="0"/>
+              <w:rPr>
+                <w:sz w:val="20"/>
+                <w:szCs w:val="20"/>
+              </w:rPr>
+            </w:pPr>
+            <w:r>
+              <w:rPr>
+                <w:rtl w:val="0"/>
+              </w:rPr>
+            </w:r>
+          </w:p>
+          <w:tbl>
+            <w:tblPr>
+              <w:tblStyle w:val="Table2"/>
+              <w:tblW w:w="5070.0" w:type="dxa"/>
+              <w:jc w:val="left"/>
+              <w:tblLayout w:type="fixed"/>
+              <w:tblLook w:val="0600"/>
+            </w:tblPr>
+            <w:tblGrid>
+              <w:gridCol w:w="780"/>
+              <w:gridCol w:w="1440"/>
+              <w:gridCol w:w="780"/>
+              <w:gridCol w:w="2070"/>
+              <w:tblGridChange w:id="0">
+                <w:tblGrid>
+                  <w:gridCol w:w="780"/>
+                  <w:gridCol w:w="1440"/>
+                  <w:gridCol w:w="780"/>
+                  <w:gridCol w:w="2070"/>
+                </w:tblGrid>
+              </w:tblGridChange>
+            </w:tblGrid>
+            <w:tr>
+              <w:trPr>
+                <w:trHeight w:val="720" w:hRule="atLeast"/>
+              </w:trPr>
+              <w:tc>
+                <w:tcPr>
+                  <w:tcBorders>
+                    <w:top w:color="000000" w:space="0" w:sz="0" w:val="nil"/>
+                    <w:left w:color="000000" w:space="0" w:sz="0" w:val="nil"/>
+                    <w:bottom w:color="000000" w:space="0" w:sz="0" w:val="nil"/>
+                    <w:right w:color="000000" w:space="0" w:sz="4" w:val="single"/>
+                  </w:tcBorders>
+                  <w:tcMar>
+                    <w:top w:w="100.0" w:type="dxa"/>
+                    <w:left w:w="100.0" w:type="dxa"/>
+                    <w:bottom w:w="100.0" w:type="dxa"/>
+                    <w:right w:w="100.0" w:type="dxa"/>
+                  </w:tcMar>
+                </w:tcPr>
+                <w:p>
+                  <w:pPr>
+                    <w:spacing w:line="240" w:lineRule="auto"/>
+                    <w:contextualSpacing w:val="0"/>
+                    <w:rPr>
+                      <w:b w:val="1"/>
+                      <w:sz w:val="20"/>
+                      <w:szCs w:val="20"/>
+                    </w:rPr>
+                  </w:pPr>
+                  <w:r>
+                    <w:rPr>
+                      <w:b w:val="1"/>
+                      <w:sz w:val="20"/>
+                      <w:szCs w:val="20"/>
+                      <w:rtl w:val="0"/>
+                    </w:rPr>
+                    <w:t xml:space="preserve">SQL</w:t>
                   </w:r>
                 </w:p>
               </w:tc>
@@ -258,6 +453,79 @@
                 <w:tcPr>
                   <w:tcBorders>
                     <w:top w:color="000000" w:space="0" w:sz="0" w:val="nil"/>
+                    <w:left w:color="000000" w:space="0" w:sz="4" w:val="single"/>
+                    <w:bottom w:color="000000" w:space="0" w:sz="0" w:val="nil"/>
+                    <w:right w:color="000000" w:space="0" w:sz="18" w:val="single"/>
+                  </w:tcBorders>
+                  <w:tcMar>
+                    <w:top w:w="100.0" w:type="dxa"/>
+                    <w:left w:w="100.0" w:type="dxa"/>
+                    <w:bottom w:w="100.0" w:type="dxa"/>
+                    <w:right w:w="100.0" w:type="dxa"/>
+                  </w:tcMar>
+                </w:tcPr>
+                <w:p>
+                  <w:pPr>
+                    <w:spacing w:line="240" w:lineRule="auto"/>
+                    <w:contextualSpacing w:val="0"/>
+                    <w:rPr>
+                      <w:sz w:val="20"/>
+                      <w:szCs w:val="20"/>
+                    </w:rPr>
+                  </w:pPr>
+                  <w:r>
+                    <w:rPr>
+                      <w:sz w:val="20"/>
+                      <w:szCs w:val="20"/>
+                      <w:rtl w:val="0"/>
+                    </w:rPr>
+                    <w:t xml:space="preserve">PostgreSQL</w:t>
+                  </w:r>
+                </w:p>
+              </w:tc>
+              <w:tc>
+                <w:tcPr>
+                  <w:tcBorders>
+                    <w:top w:color="000000" w:space="0" w:sz="0" w:val="nil"/>
+                    <w:left w:color="000000" w:space="0" w:sz="18" w:val="single"/>
+                    <w:bottom w:color="000000" w:space="0" w:sz="0" w:val="nil"/>
+                    <w:right w:color="000000" w:space="0" w:sz="4" w:val="single"/>
+                  </w:tcBorders>
+                  <w:tcMar>
+                    <w:top w:w="100.0" w:type="dxa"/>
+                    <w:left w:w="100.0" w:type="dxa"/>
+                    <w:bottom w:w="100.0" w:type="dxa"/>
+                    <w:right w:w="100.0" w:type="dxa"/>
+                  </w:tcMar>
+                </w:tcPr>
+                <w:p>
+                  <w:pPr>
+                    <w:widowControl w:val="0"/>
+                    <w:spacing w:line="240" w:lineRule="auto"/>
+                    <w:contextualSpacing w:val="0"/>
+                    <w:jc w:val="right"/>
+                    <w:rPr>
+                      <w:b w:val="1"/>
+                      <w:sz w:val="20"/>
+                      <w:szCs w:val="20"/>
+                    </w:rPr>
+                  </w:pPr>
+                  <w:r>
+                    <w:rPr>
+                      <w:b w:val="1"/>
+                      <w:sz w:val="20"/>
+                      <w:szCs w:val="20"/>
+                      <w:rtl w:val="0"/>
+                    </w:rPr>
+                    <w:t xml:space="preserve">Ruby</w:t>
+                  </w:r>
+                </w:p>
+              </w:tc>
+              <w:tc>
+                <w:tcPr>
+                  <w:tcBorders>
+                    <w:top w:color="000000" w:space="0" w:sz="0" w:val="nil"/>
+                    <w:left w:color="000000" w:space="0" w:sz="4" w:val="single"/>
                     <w:bottom w:color="000000" w:space="0" w:sz="0" w:val="nil"/>
                     <w:right w:color="000000" w:space="0" w:sz="0" w:val="nil"/>
                   </w:tcBorders>
@@ -270,18 +538,22 @@
                 </w:tcPr>
                 <w:p>
                   <w:pPr>
-                    <w:pBdr/>
+                    <w:widowControl w:val="0"/>
                     <w:spacing w:line="240" w:lineRule="auto"/>
                     <w:contextualSpacing w:val="0"/>
-                    <w:rPr>
-                      <w:sz w:val="24"/>
-                      <w:szCs w:val="24"/>
+                    <w:jc w:val="right"/>
+                    <w:rPr>
+                      <w:sz w:val="20"/>
+                      <w:szCs w:val="20"/>
                     </w:rPr>
                   </w:pPr>
                   <w:r>
                     <w:rPr>
+                      <w:sz w:val="20"/>
+                      <w:szCs w:val="20"/>
                       <w:rtl w:val="0"/>
                     </w:rPr>
+                    <w:t xml:space="preserve">Rails, Active Record</w:t>
                   </w:r>
                 </w:p>
               </w:tc>
@@ -289,7 +561,6 @@
           </w:tbl>
           <w:p>
             <w:pPr>
-              <w:pBdr/>
               <w:spacing w:line="240" w:lineRule="auto"/>
               <w:contextualSpacing w:val="0"/>
               <w:rPr>
@@ -305,29 +576,29 @@
           </w:p>
           <w:tbl>
             <w:tblPr>
-              <w:tblStyle w:val="Table2"/>
-              <w:tblW w:w="10575.0" w:type="dxa"/>
+              <w:tblStyle w:val="Table3"/>
+              <w:tblW w:w="4365.0" w:type="dxa"/>
               <w:jc w:val="left"/>
+              <w:tblBorders>
+                <w:top w:color="000000" w:space="0" w:sz="8" w:val="single"/>
+                <w:left w:color="000000" w:space="0" w:sz="8" w:val="single"/>
+                <w:bottom w:color="000000" w:space="0" w:sz="8" w:val="single"/>
+                <w:right w:color="000000" w:space="0" w:sz="8" w:val="single"/>
+                <w:insideH w:color="000000" w:space="0" w:sz="8" w:val="single"/>
+                <w:insideV w:color="000000" w:space="0" w:sz="8" w:val="single"/>
+              </w:tblBorders>
               <w:tblLayout w:type="fixed"/>
               <w:tblLook w:val="0600"/>
             </w:tblPr>
             <w:tblGrid>
-              <w:gridCol w:w="840"/>
-              <w:gridCol w:w="1710"/>
-              <w:gridCol w:w="540"/>
-              <w:gridCol w:w="1620"/>
-              <w:gridCol w:w="2625"/>
-              <w:gridCol w:w="2070"/>
-              <w:gridCol w:w="1170"/>
+              <w:gridCol w:w="585"/>
+              <w:gridCol w:w="2040"/>
+              <w:gridCol w:w="1740"/>
               <w:tblGridChange w:id="0">
                 <w:tblGrid>
-                  <w:gridCol w:w="840"/>
-                  <w:gridCol w:w="1710"/>
-                  <w:gridCol w:w="540"/>
-                  <w:gridCol w:w="1620"/>
-                  <w:gridCol w:w="2625"/>
-                  <w:gridCol w:w="2070"/>
-                  <w:gridCol w:w="1170"/>
+                  <w:gridCol w:w="585"/>
+                  <w:gridCol w:w="2040"/>
+                  <w:gridCol w:w="1740"/>
                 </w:tblGrid>
               </w:tblGridChange>
             </w:tblGrid>
@@ -349,11 +620,9 @@
                 </w:tcPr>
                 <w:p>
                   <w:pPr>
-                    <w:pBdr/>
                     <w:spacing w:line="240" w:lineRule="auto"/>
                     <w:contextualSpacing w:val="0"/>
                     <w:rPr>
-                      <w:b w:val="1"/>
                       <w:sz w:val="20"/>
                       <w:szCs w:val="20"/>
                     </w:rPr>
@@ -361,11 +630,11 @@
                   <w:r>
                     <w:rPr>
                       <w:b w:val="1"/>
-                      <w:sz w:val="24"/>
-                      <w:szCs w:val="24"/>
+                      <w:sz w:val="20"/>
+                      <w:szCs w:val="20"/>
                       <w:rtl w:val="0"/>
                     </w:rPr>
-                    <w:t xml:space="preserve">SQL</w:t>
+                    <w:t xml:space="preserve">Git</w:t>
                   </w:r>
                   <w:r>
                     <w:rPr>
@@ -380,6 +649,7 @@
                     <w:top w:color="000000" w:space="0" w:sz="0" w:val="nil"/>
                     <w:left w:color="000000" w:space="0" w:sz="4" w:val="single"/>
                     <w:bottom w:color="000000" w:space="0" w:sz="0" w:val="nil"/>
+                    <w:right w:color="000000" w:space="0" w:sz="18" w:val="single"/>
                   </w:tcBorders>
                   <w:tcMar>
                     <w:top w:w="100.0" w:type="dxa"/>
@@ -390,7 +660,6 @@
                 </w:tcPr>
                 <w:p>
                   <w:pPr>
-                    <w:pBdr/>
                     <w:spacing w:line="240" w:lineRule="auto"/>
                     <w:contextualSpacing w:val="0"/>
                     <w:rPr>
@@ -400,16 +669,11 @@
                   </w:pPr>
                   <w:r>
                     <w:rPr>
-                      <w:sz w:val="24"/>
-                      <w:szCs w:val="24"/>
+                      <w:sz w:val="20"/>
+                      <w:szCs w:val="20"/>
                       <w:rtl w:val="0"/>
                     </w:rPr>
-                    <w:t xml:space="preserve">PostgreSQL</w:t>
-                  </w:r>
-                  <w:r>
-                    <w:rPr>
-                      <w:rtl w:val="0"/>
-                    </w:rPr>
+                    <w:t xml:space="preserve">GitHub</w:t>
                   </w:r>
                 </w:p>
               </w:tc>
@@ -417,80 +681,7 @@
                 <w:tcPr>
                   <w:tcBorders>
                     <w:top w:color="000000" w:space="0" w:sz="0" w:val="nil"/>
-                    <w:bottom w:color="000000" w:space="0" w:sz="0" w:val="nil"/>
-                  </w:tcBorders>
-                  <w:tcMar>
-                    <w:top w:w="100.0" w:type="dxa"/>
-                    <w:left w:w="100.0" w:type="dxa"/>
-                    <w:bottom w:w="100.0" w:type="dxa"/>
-                    <w:right w:w="100.0" w:type="dxa"/>
-                  </w:tcMar>
-                </w:tcPr>
-                <w:p>
-                  <w:pPr>
-                    <w:pBdr/>
-                    <w:spacing w:line="240" w:lineRule="auto"/>
-                    <w:contextualSpacing w:val="0"/>
-                    <w:rPr>
-                      <w:sz w:val="24"/>
-                      <w:szCs w:val="24"/>
-                    </w:rPr>
-                  </w:pPr>
-                  <w:r>
-                    <w:rPr>
-                      <w:rtl w:val="0"/>
-                    </w:rPr>
-                  </w:r>
-                </w:p>
-              </w:tc>
-              <w:tc>
-                <w:tcPr>
-                  <w:tcBorders>
-                    <w:top w:color="000000" w:space="0" w:sz="0" w:val="nil"/>
-                    <w:bottom w:color="000000" w:space="0" w:sz="0" w:val="nil"/>
-                    <w:right w:color="000000" w:space="0" w:sz="4" w:val="single"/>
-                  </w:tcBorders>
-                  <w:tcMar>
-                    <w:top w:w="100.0" w:type="dxa"/>
-                    <w:left w:w="100.0" w:type="dxa"/>
-                    <w:bottom w:w="100.0" w:type="dxa"/>
-                    <w:right w:w="100.0" w:type="dxa"/>
-                  </w:tcMar>
-                </w:tcPr>
-                <w:p>
-                  <w:pPr>
-                    <w:widowControl w:val="0"/>
-                    <w:pBdr/>
-                    <w:spacing w:line="240" w:lineRule="auto"/>
-                    <w:contextualSpacing w:val="0"/>
-                    <w:jc w:val="center"/>
-                    <w:rPr>
-                      <w:b w:val="1"/>
-                      <w:sz w:val="20"/>
-                      <w:szCs w:val="20"/>
-                    </w:rPr>
-                  </w:pPr>
-                  <w:r>
-                    <w:rPr>
-                      <w:b w:val="1"/>
-                      <w:sz w:val="24"/>
-                      <w:szCs w:val="24"/>
-                      <w:rtl w:val="0"/>
-                    </w:rPr>
-                    <w:t xml:space="preserve">Ruby</w:t>
-                  </w:r>
-                  <w:r>
-                    <w:rPr>
-                      <w:rtl w:val="0"/>
-                    </w:rPr>
-                  </w:r>
-                </w:p>
-              </w:tc>
-              <w:tc>
-                <w:tcPr>
-                  <w:tcBorders>
-                    <w:top w:color="000000" w:space="0" w:sz="0" w:val="nil"/>
-                    <w:left w:color="000000" w:space="0" w:sz="4" w:val="single"/>
+                    <w:left w:color="000000" w:space="0" w:sz="18" w:val="single"/>
                     <w:bottom w:color="000000" w:space="0" w:sz="0" w:val="nil"/>
                     <w:right w:color="000000" w:space="0" w:sz="0" w:val="nil"/>
                   </w:tcBorders>
@@ -503,120 +694,21 @@
                 </w:tcPr>
                 <w:p>
                   <w:pPr>
-                    <w:widowControl w:val="0"/>
-                    <w:pBdr/>
-                    <w:spacing w:line="240" w:lineRule="auto"/>
-                    <w:contextualSpacing w:val="0"/>
-                    <w:jc w:val="center"/>
-                    <w:rPr>
-                      <w:sz w:val="20"/>
-                      <w:szCs w:val="20"/>
-                    </w:rPr>
-                  </w:pPr>
-                  <w:r>
-                    <w:rPr>
-                      <w:sz w:val="24"/>
-                      <w:szCs w:val="24"/>
-                      <w:rtl w:val="0"/>
-                    </w:rPr>
-                    <w:t xml:space="preserve">Rails</w:t>
-                  </w:r>
-                  <w:r>
-                    <w:rPr>
-                      <w:sz w:val="20"/>
-                      <w:szCs w:val="20"/>
-                      <w:rtl w:val="0"/>
-                    </w:rPr>
-                    <w:t xml:space="preserve">, </w:t>
-                  </w:r>
-                  <w:r>
-                    <w:rPr>
-                      <w:sz w:val="24"/>
-                      <w:szCs w:val="24"/>
-                      <w:rtl w:val="0"/>
-                    </w:rPr>
-                    <w:t xml:space="preserve">ActiveRecord</w:t>
-                  </w:r>
-                  <w:r>
-                    <w:rPr>
-                      <w:rtl w:val="0"/>
-                    </w:rPr>
-                  </w:r>
-                </w:p>
-              </w:tc>
-              <w:tc>
-                <w:tcPr>
-                  <w:tcBorders>
-                    <w:top w:color="000000" w:space="0" w:sz="0" w:val="nil"/>
-                    <w:bottom w:color="000000" w:space="0" w:sz="0" w:val="nil"/>
-                    <w:right w:color="000000" w:space="0" w:sz="4" w:val="single"/>
-                  </w:tcBorders>
-                  <w:tcMar>
-                    <w:top w:w="100.0" w:type="dxa"/>
-                    <w:left w:w="100.0" w:type="dxa"/>
-                    <w:bottom w:w="100.0" w:type="dxa"/>
-                    <w:right w:w="100.0" w:type="dxa"/>
-                  </w:tcMar>
-                </w:tcPr>
-                <w:p>
-                  <w:pPr>
-                    <w:pBdr/>
                     <w:spacing w:line="240" w:lineRule="auto"/>
                     <w:contextualSpacing w:val="0"/>
                     <w:jc w:val="right"/>
                     <w:rPr>
-                      <w:sz w:val="24"/>
-                      <w:szCs w:val="24"/>
+                      <w:sz w:val="20"/>
+                      <w:szCs w:val="20"/>
                     </w:rPr>
                   </w:pPr>
                   <w:r>
                     <w:rPr>
-                      <w:b w:val="1"/>
-                      <w:sz w:val="24"/>
-                      <w:szCs w:val="24"/>
+                      <w:sz w:val="20"/>
+                      <w:szCs w:val="20"/>
                       <w:rtl w:val="0"/>
                     </w:rPr>
-                    <w:t xml:space="preserve">Git</w:t>
-                  </w:r>
-                  <w:r>
-                    <w:rPr>
-                      <w:rtl w:val="0"/>
-                    </w:rPr>
-                  </w:r>
-                </w:p>
-              </w:tc>
-              <w:tc>
-                <w:tcPr>
-                  <w:tcBorders>
-                    <w:top w:color="000000" w:space="0" w:sz="0" w:val="nil"/>
-                    <w:left w:color="000000" w:space="0" w:sz="4" w:val="single"/>
-                    <w:bottom w:color="000000" w:space="0" w:sz="0" w:val="nil"/>
-                  </w:tcBorders>
-                  <w:tcMar>
-                    <w:top w:w="100.0" w:type="dxa"/>
-                    <w:left w:w="100.0" w:type="dxa"/>
-                    <w:bottom w:w="100.0" w:type="dxa"/>
-                    <w:right w:w="100.0" w:type="dxa"/>
-                  </w:tcMar>
-                </w:tcPr>
-                <w:p>
-                  <w:pPr>
-                    <w:pBdr/>
-                    <w:spacing w:line="240" w:lineRule="auto"/>
-                    <w:contextualSpacing w:val="0"/>
-                    <w:jc w:val="right"/>
-                    <w:rPr>
-                      <w:sz w:val="24"/>
-                      <w:szCs w:val="24"/>
-                    </w:rPr>
-                  </w:pPr>
-                  <w:r>
-                    <w:rPr>
-                      <w:sz w:val="24"/>
-                      <w:szCs w:val="24"/>
-                      <w:rtl w:val="0"/>
-                    </w:rPr>
-                    <w:t xml:space="preserve">GitHub</w:t>
+                    <w:t xml:space="preserve">Heroku</w:t>
                   </w:r>
                 </w:p>
               </w:tc>
@@ -624,12 +716,11 @@
           </w:tbl>
           <w:p>
             <w:pPr>
-              <w:pBdr/>
-              <w:spacing w:line="240" w:lineRule="auto"/>
-              <w:contextualSpacing w:val="0"/>
-              <w:rPr>
-                <w:sz w:val="24"/>
-                <w:szCs w:val="24"/>
+              <w:spacing w:line="240" w:lineRule="auto"/>
+              <w:contextualSpacing w:val="0"/>
+              <w:rPr>
+                <w:sz w:val="20"/>
+                <w:szCs w:val="20"/>
               </w:rPr>
             </w:pPr>
             <w:r>
@@ -640,8 +731,8 @@
           </w:p>
           <w:tbl>
             <w:tblPr>
-              <w:tblStyle w:val="Table3"/>
-              <w:tblW w:w="10575.0" w:type="dxa"/>
+              <w:tblStyle w:val="Table4"/>
+              <w:tblW w:w="4530.0" w:type="dxa"/>
               <w:jc w:val="left"/>
               <w:tblBorders>
                 <w:top w:color="000000" w:space="0" w:sz="8" w:val="single"/>
@@ -655,14 +746,10 @@
               <w:tblLook w:val="0600"/>
             </w:tblPr>
             <w:tblGrid>
-              <w:gridCol w:w="1500"/>
-              <w:gridCol w:w="420"/>
-              <w:gridCol w:w="8655"/>
+              <w:gridCol w:w="4530"/>
               <w:tblGridChange w:id="0">
                 <w:tblGrid>
-                  <w:gridCol w:w="1500"/>
-                  <w:gridCol w:w="420"/>
-                  <w:gridCol w:w="8655"/>
+                  <w:gridCol w:w="4530"/>
                 </w:tblGrid>
               </w:tblGridChange>
             </w:tblGrid>
@@ -684,7 +771,7 @@
                 </w:tcPr>
                 <w:p>
                   <w:pPr>
-                    <w:pBdr/>
+                    <w:widowControl w:val="0"/>
                     <w:spacing w:line="240" w:lineRule="auto"/>
                     <w:contextualSpacing w:val="0"/>
                     <w:rPr>
@@ -694,83 +781,8 @@
                   </w:pPr>
                   <w:r>
                     <w:rPr>
-                      <w:sz w:val="24"/>
-                      <w:szCs w:val="24"/>
-                      <w:rtl w:val="0"/>
-                    </w:rPr>
-                    <w:t xml:space="preserve">Heroku</w:t>
-                  </w:r>
-                  <w:r>
-                    <w:rPr>
-                      <w:rtl w:val="0"/>
-                    </w:rPr>
-                  </w:r>
-                </w:p>
-              </w:tc>
-              <w:tc>
-                <w:tcPr>
-                  <w:tcBorders>
-                    <w:top w:color="000000" w:space="0" w:sz="0" w:val="nil"/>
-                    <w:left w:color="000000" w:space="0" w:sz="0" w:val="nil"/>
-                    <w:bottom w:color="000000" w:space="0" w:sz="0" w:val="nil"/>
-                    <w:right w:color="000000" w:space="0" w:sz="0" w:val="nil"/>
-                  </w:tcBorders>
-                  <w:tcMar>
-                    <w:top w:w="100.0" w:type="dxa"/>
-                    <w:left w:w="100.0" w:type="dxa"/>
-                    <w:bottom w:w="100.0" w:type="dxa"/>
-                    <w:right w:w="100.0" w:type="dxa"/>
-                  </w:tcMar>
-                </w:tcPr>
-                <w:p>
-                  <w:pPr>
-                    <w:widowControl w:val="0"/>
-                    <w:pBdr/>
-                    <w:spacing w:line="240" w:lineRule="auto"/>
-                    <w:contextualSpacing w:val="0"/>
-                    <w:rPr>
-                      <w:sz w:val="24"/>
-                      <w:szCs w:val="24"/>
-                    </w:rPr>
-                  </w:pPr>
-                  <w:r>
-                    <w:rPr>
-                      <w:rtl w:val="0"/>
-                    </w:rPr>
-                  </w:r>
-                </w:p>
-              </w:tc>
-              <w:tc>
-                <w:tcPr>
-                  <w:tcBorders>
-                    <w:top w:color="000000" w:space="0" w:sz="0" w:val="nil"/>
-                    <w:left w:color="000000" w:space="0" w:sz="0" w:val="nil"/>
-                    <w:bottom w:color="000000" w:space="0" w:sz="0" w:val="nil"/>
-                    <w:right w:color="000000" w:space="0" w:sz="0" w:val="nil"/>
-                  </w:tcBorders>
-                  <w:tcMar>
-                    <w:top w:w="100.0" w:type="dxa"/>
-                    <w:left w:w="100.0" w:type="dxa"/>
-                    <w:bottom w:w="100.0" w:type="dxa"/>
-                    <w:right w:w="100.0" w:type="dxa"/>
-                  </w:tcMar>
-                </w:tcPr>
-                <w:p>
-                  <w:pPr>
-                    <w:widowControl w:val="0"/>
-                    <w:pBdr/>
-                    <w:spacing w:line="240" w:lineRule="auto"/>
-                    <w:contextualSpacing w:val="0"/>
-                    <w:jc w:val="right"/>
-                    <w:rPr>
-                      <w:sz w:val="24"/>
-                      <w:szCs w:val="24"/>
-                    </w:rPr>
-                  </w:pPr>
-                  <w:r>
-                    <w:rPr>
-                      <w:sz w:val="24"/>
-                      <w:szCs w:val="24"/>
+                      <w:sz w:val="20"/>
+                      <w:szCs w:val="20"/>
                       <w:rtl w:val="0"/>
                     </w:rPr>
                     <w:t xml:space="preserve">OOP, MVC, REST, API, JSON, AJAX, VCS, HTML, CSS</w:t>
@@ -781,12 +793,12 @@
           </w:tbl>
           <w:p>
             <w:pPr>
-              <w:pBdr/>
-              <w:spacing w:line="240" w:lineRule="auto"/>
-              <w:contextualSpacing w:val="0"/>
-              <w:rPr>
-                <w:sz w:val="24"/>
-                <w:szCs w:val="24"/>
+              <w:spacing w:line="240" w:lineRule="auto"/>
+              <w:contextualSpacing w:val="0"/>
+              <w:rPr>
+                <w:color w:val="999999"/>
+                <w:sz w:val="12"/>
+                <w:szCs w:val="12"/>
               </w:rPr>
             </w:pPr>
             <w:r>
@@ -796,11 +808,6 @@
             </w:r>
           </w:p>
         </w:tc>
-      </w:tr>
-      <w:tr>
-        <w:trPr>
-          <w:trHeight w:val="5520" w:hRule="atLeast"/>
-        </w:trPr>
         <w:tc>
           <w:tcPr>
             <w:tcBorders>
@@ -818,8 +825,335 @@
           </w:tcPr>
           <w:p>
             <w:pPr>
-              <w:pBdr/>
-              <w:spacing w:line="480" w:lineRule="auto"/>
+              <w:widowControl w:val="0"/>
+              <w:spacing w:line="240" w:lineRule="auto"/>
+              <w:contextualSpacing w:val="0"/>
+              <w:rPr>
+                <w:sz w:val="12"/>
+                <w:szCs w:val="12"/>
+              </w:rPr>
+            </w:pPr>
+            <w:r>
+              <w:rPr>
+                <w:rtl w:val="0"/>
+              </w:rPr>
+            </w:r>
+          </w:p>
+          <w:tbl>
+            <w:tblPr>
+              <w:tblStyle w:val="Table5"/>
+              <w:tblW w:w="4313.0" w:type="dxa"/>
+              <w:jc w:val="left"/>
+              <w:tblLayout w:type="fixed"/>
+              <w:tblLook w:val="0600"/>
+            </w:tblPr>
+            <w:tblGrid>
+              <w:gridCol w:w="4313"/>
+              <w:tblGridChange w:id="0">
+                <w:tblGrid>
+                  <w:gridCol w:w="4313"/>
+                </w:tblGrid>
+              </w:tblGridChange>
+            </w:tblGrid>
+            <w:tr>
+              <w:tc>
+                <w:tcPr>
+                  <w:tcMar>
+                    <w:top w:w="100.0" w:type="dxa"/>
+                    <w:left w:w="100.0" w:type="dxa"/>
+                    <w:bottom w:w="100.0" w:type="dxa"/>
+                    <w:right w:w="100.0" w:type="dxa"/>
+                  </w:tcMar>
+                </w:tcPr>
+                <w:p>
+                  <w:pPr>
+                    <w:spacing w:line="240" w:lineRule="auto"/>
+                    <w:contextualSpacing w:val="0"/>
+                    <w:rPr>
+                      <w:sz w:val="20"/>
+                      <w:szCs w:val="20"/>
+                    </w:rPr>
+                  </w:pPr>
+                  <w:r>
+                    <w:rPr>
+                      <w:color w:val="999999"/>
+                      <w:sz w:val="24"/>
+                      <w:szCs w:val="24"/>
+                      <w:rtl w:val="0"/>
+                    </w:rPr>
+                    <w:t xml:space="preserve">Interpersonal:</w:t>
+                  </w:r>
+                  <w:r>
+                    <w:rPr>
+                      <w:rtl w:val="0"/>
+                    </w:rPr>
+                  </w:r>
+                </w:p>
+              </w:tc>
+            </w:tr>
+            <w:tr>
+              <w:tc>
+                <w:tcPr>
+                  <w:tcMar>
+                    <w:top w:w="100.0" w:type="dxa"/>
+                    <w:left w:w="100.0" w:type="dxa"/>
+                    <w:bottom w:w="100.0" w:type="dxa"/>
+                    <w:right w:w="100.0" w:type="dxa"/>
+                  </w:tcMar>
+                </w:tcPr>
+                <w:p>
+                  <w:pPr>
+                    <w:numPr>
+                      <w:ilvl w:val="0"/>
+                      <w:numId w:val="4"/>
+                    </w:numPr>
+                    <w:spacing w:line="240" w:lineRule="auto"/>
+                    <w:ind w:left="720" w:hanging="360"/>
+                    <w:contextualSpacing w:val="1"/>
+                    <w:rPr>
+                      <w:sz w:val="20"/>
+                      <w:szCs w:val="20"/>
+                    </w:rPr>
+                  </w:pPr>
+                  <w:r>
+                    <w:rPr>
+                      <w:sz w:val="20"/>
+                      <w:szCs w:val="20"/>
+                      <w:rtl w:val="0"/>
+                    </w:rPr>
+                    <w:t xml:space="preserve">Customer satisfaction oriented, </w:t>
+                  </w:r>
+                </w:p>
+                <w:p>
+                  <w:pPr>
+                    <w:numPr>
+                      <w:ilvl w:val="0"/>
+                      <w:numId w:val="4"/>
+                    </w:numPr>
+                    <w:spacing w:line="240" w:lineRule="auto"/>
+                    <w:ind w:left="720" w:hanging="360"/>
+                    <w:contextualSpacing w:val="1"/>
+                    <w:rPr>
+                      <w:sz w:val="20"/>
+                      <w:szCs w:val="20"/>
+                    </w:rPr>
+                  </w:pPr>
+                  <w:r>
+                    <w:rPr>
+                      <w:sz w:val="20"/>
+                      <w:szCs w:val="20"/>
+                      <w:rtl w:val="0"/>
+                    </w:rPr>
+                    <w:t xml:space="preserve">Professional demeanor, </w:t>
+                  </w:r>
+                </w:p>
+                <w:p>
+                  <w:pPr>
+                    <w:numPr>
+                      <w:ilvl w:val="0"/>
+                      <w:numId w:val="4"/>
+                    </w:numPr>
+                    <w:spacing w:line="240" w:lineRule="auto"/>
+                    <w:ind w:left="720" w:hanging="360"/>
+                    <w:contextualSpacing w:val="1"/>
+                    <w:rPr>
+                      <w:sz w:val="20"/>
+                      <w:szCs w:val="20"/>
+                    </w:rPr>
+                  </w:pPr>
+                  <w:r>
+                    <w:rPr>
+                      <w:sz w:val="20"/>
+                      <w:szCs w:val="20"/>
+                      <w:rtl w:val="0"/>
+                    </w:rPr>
+                    <w:t xml:space="preserve">Strong verbal and written communication skills, </w:t>
+                  </w:r>
+                </w:p>
+                <w:p>
+                  <w:pPr>
+                    <w:numPr>
+                      <w:ilvl w:val="0"/>
+                      <w:numId w:val="4"/>
+                    </w:numPr>
+                    <w:spacing w:line="240" w:lineRule="auto"/>
+                    <w:ind w:left="720" w:hanging="360"/>
+                    <w:contextualSpacing w:val="1"/>
+                    <w:rPr>
+                      <w:sz w:val="20"/>
+                      <w:szCs w:val="20"/>
+                    </w:rPr>
+                  </w:pPr>
+                  <w:r>
+                    <w:rPr>
+                      <w:sz w:val="20"/>
+                      <w:szCs w:val="20"/>
+                      <w:rtl w:val="0"/>
+                    </w:rPr>
+                    <w:t xml:space="preserve">Team player.</w:t>
+                  </w:r>
+                </w:p>
+              </w:tc>
+            </w:tr>
+            <w:tr>
+              <w:tc>
+                <w:tcPr>
+                  <w:tcMar>
+                    <w:top w:w="100.0" w:type="dxa"/>
+                    <w:left w:w="100.0" w:type="dxa"/>
+                    <w:bottom w:w="100.0" w:type="dxa"/>
+                    <w:right w:w="100.0" w:type="dxa"/>
+                  </w:tcMar>
+                </w:tcPr>
+                <w:p>
+                  <w:pPr>
+                    <w:spacing w:line="240" w:lineRule="auto"/>
+                    <w:contextualSpacing w:val="0"/>
+                    <w:rPr>
+                      <w:sz w:val="20"/>
+                      <w:szCs w:val="20"/>
+                    </w:rPr>
+                  </w:pPr>
+                  <w:r>
+                    <w:rPr>
+                      <w:color w:val="999999"/>
+                      <w:sz w:val="24"/>
+                      <w:szCs w:val="24"/>
+                      <w:rtl w:val="0"/>
+                    </w:rPr>
+                    <w:t xml:space="preserve">Additional:</w:t>
+                  </w:r>
+                  <w:r>
+                    <w:rPr>
+                      <w:rtl w:val="0"/>
+                    </w:rPr>
+                  </w:r>
+                </w:p>
+              </w:tc>
+            </w:tr>
+            <w:tr>
+              <w:tc>
+                <w:tcPr>
+                  <w:tcMar>
+                    <w:top w:w="100.0" w:type="dxa"/>
+                    <w:left w:w="100.0" w:type="dxa"/>
+                    <w:bottom w:w="100.0" w:type="dxa"/>
+                    <w:right w:w="100.0" w:type="dxa"/>
+                  </w:tcMar>
+                </w:tcPr>
+                <w:p>
+                  <w:pPr>
+                    <w:numPr>
+                      <w:ilvl w:val="0"/>
+                      <w:numId w:val="2"/>
+                    </w:numPr>
+                    <w:spacing w:line="240" w:lineRule="auto"/>
+                    <w:ind w:left="720" w:hanging="360"/>
+                    <w:contextualSpacing w:val="1"/>
+                    <w:rPr>
+                      <w:sz w:val="20"/>
+                      <w:szCs w:val="20"/>
+                    </w:rPr>
+                  </w:pPr>
+                  <w:r>
+                    <w:rPr>
+                      <w:sz w:val="20"/>
+                      <w:szCs w:val="20"/>
+                      <w:rtl w:val="0"/>
+                    </w:rPr>
+                    <w:t xml:space="preserve">Results oriented, </w:t>
+                  </w:r>
+                </w:p>
+                <w:p>
+                  <w:pPr>
+                    <w:numPr>
+                      <w:ilvl w:val="0"/>
+                      <w:numId w:val="2"/>
+                    </w:numPr>
+                    <w:spacing w:line="240" w:lineRule="auto"/>
+                    <w:ind w:left="720" w:hanging="360"/>
+                    <w:contextualSpacing w:val="1"/>
+                    <w:rPr>
+                      <w:sz w:val="20"/>
+                      <w:szCs w:val="20"/>
+                    </w:rPr>
+                  </w:pPr>
+                  <w:r>
+                    <w:rPr>
+                      <w:sz w:val="20"/>
+                      <w:szCs w:val="20"/>
+                      <w:rtl w:val="0"/>
+                    </w:rPr>
+                    <w:t xml:space="preserve">Quick and eager to learn, </w:t>
+                  </w:r>
+                </w:p>
+                <w:p>
+                  <w:pPr>
+                    <w:numPr>
+                      <w:ilvl w:val="0"/>
+                      <w:numId w:val="2"/>
+                    </w:numPr>
+                    <w:spacing w:line="240" w:lineRule="auto"/>
+                    <w:ind w:left="720" w:hanging="360"/>
+                    <w:contextualSpacing w:val="1"/>
+                    <w:rPr>
+                      <w:sz w:val="20"/>
+                      <w:szCs w:val="20"/>
+                    </w:rPr>
+                  </w:pPr>
+                  <w:r>
+                    <w:rPr>
+                      <w:sz w:val="20"/>
+                      <w:szCs w:val="20"/>
+                      <w:rtl w:val="0"/>
+                    </w:rPr>
+                    <w:t xml:space="preserve">Adaptable.</w:t>
+                  </w:r>
+                </w:p>
+              </w:tc>
+            </w:tr>
+          </w:tbl>
+          <w:p>
+            <w:pPr>
+              <w:widowControl w:val="0"/>
+              <w:spacing w:line="240" w:lineRule="auto"/>
+              <w:contextualSpacing w:val="0"/>
+              <w:rPr>
+                <w:sz w:val="12"/>
+                <w:szCs w:val="12"/>
+              </w:rPr>
+            </w:pPr>
+            <w:r>
+              <w:rPr>
+                <w:rtl w:val="0"/>
+              </w:rPr>
+            </w:r>
+          </w:p>
+        </w:tc>
+      </w:tr>
+      <w:tr>
+        <w:trPr>
+          <w:trHeight w:val="420" w:hRule="atLeast"/>
+        </w:trPr>
+        <w:tc>
+          <w:tcPr>
+            <w:gridSpan w:val="2"/>
+            <w:tcBorders>
+              <w:top w:color="000000" w:space="0" w:sz="0" w:val="nil"/>
+              <w:left w:color="000000" w:space="0" w:sz="0" w:val="nil"/>
+              <w:bottom w:color="000000" w:space="0" w:sz="0" w:val="nil"/>
+              <w:right w:color="000000" w:space="0" w:sz="0" w:val="nil"/>
+            </w:tcBorders>
+            <w:tcMar>
+              <w:top w:w="100.0" w:type="dxa"/>
+              <w:left w:w="100.0" w:type="dxa"/>
+              <w:bottom w:w="100.0" w:type="dxa"/>
+              <w:right w:w="100.0" w:type="dxa"/>
+            </w:tcMar>
+          </w:tcPr>
+          <w:p>
+            <w:pPr>
+              <w:spacing w:line="240" w:lineRule="auto"/>
               <w:contextualSpacing w:val="0"/>
               <w:rPr>
                 <w:b w:val="1"/>
@@ -841,8 +1175,7 @@
           </w:p>
           <w:p>
             <w:pPr>
-              <w:pBdr/>
-              <w:spacing w:line="288" w:lineRule="auto"/>
+              <w:spacing w:line="240" w:lineRule="auto"/>
               <w:contextualSpacing w:val="0"/>
               <w:rPr>
                 <w:color w:val="999999"/>
@@ -862,8 +1195,7 @@
           </w:p>
           <w:p>
             <w:pPr>
-              <w:pBdr/>
-              <w:spacing w:line="288" w:lineRule="auto"/>
+              <w:spacing w:line="240" w:lineRule="auto"/>
               <w:contextualSpacing w:val="0"/>
               <w:rPr>
                 <w:sz w:val="24"/>
@@ -881,8 +1213,7 @@
           </w:p>
           <w:p>
             <w:pPr>
-              <w:pBdr/>
-              <w:spacing w:line="288" w:lineRule="auto"/>
+              <w:spacing w:line="240" w:lineRule="auto"/>
               <w:contextualSpacing w:val="0"/>
               <w:rPr>
                 <w:i w:val="1"/>
@@ -902,8 +1233,7 @@
           </w:p>
           <w:p>
             <w:pPr>
-              <w:pBdr/>
-              <w:spacing w:line="288" w:lineRule="auto"/>
+              <w:spacing w:line="240" w:lineRule="auto"/>
               <w:contextualSpacing w:val="0"/>
               <w:rPr>
                 <w:i w:val="1"/>
@@ -919,42 +1249,40 @@
           </w:p>
           <w:p>
             <w:pPr>
-              <w:pBdr/>
-              <w:spacing w:line="288" w:lineRule="auto"/>
-              <w:contextualSpacing w:val="0"/>
-              <w:rPr>
-                <w:sz w:val="24"/>
-                <w:szCs w:val="24"/>
-              </w:rPr>
-            </w:pPr>
-            <w:r>
-              <w:rPr>
-                <w:sz w:val="24"/>
-                <w:szCs w:val="24"/>
-                <w:rtl w:val="0"/>
-              </w:rPr>
-              <w:t xml:space="preserve">Learned essential web-development skills, including the above, over a 12 week period.</w:t>
-            </w:r>
-          </w:p>
-          <w:p>
-            <w:pPr>
-              <w:pBdr/>
-              <w:contextualSpacing w:val="0"/>
-              <w:rPr>
-                <w:sz w:val="24"/>
-                <w:szCs w:val="24"/>
-              </w:rPr>
-            </w:pPr>
-            <w:r>
-              <w:rPr>
-                <w:rtl w:val="0"/>
-              </w:rPr>
-            </w:r>
-          </w:p>
-          <w:p>
-            <w:pPr>
-              <w:pBdr/>
-              <w:spacing w:line="288" w:lineRule="auto"/>
+              <w:spacing w:line="240" w:lineRule="auto"/>
+              <w:contextualSpacing w:val="0"/>
+              <w:rPr>
+                <w:sz w:val="24"/>
+                <w:szCs w:val="24"/>
+              </w:rPr>
+            </w:pPr>
+            <w:r>
+              <w:rPr>
+                <w:sz w:val="24"/>
+                <w:szCs w:val="24"/>
+                <w:rtl w:val="0"/>
+              </w:rPr>
+              <w:t xml:space="preserve">Learned essential web-development skills - JS, SQL, MVC, Agile methodology, pair-programming - over a 12 week period.</w:t>
+            </w:r>
+          </w:p>
+          <w:p>
+            <w:pPr>
+              <w:spacing w:line="240" w:lineRule="auto"/>
+              <w:contextualSpacing w:val="0"/>
+              <w:rPr>
+                <w:sz w:val="24"/>
+                <w:szCs w:val="24"/>
+              </w:rPr>
+            </w:pPr>
+            <w:r>
+              <w:rPr>
+                <w:rtl w:val="0"/>
+              </w:rPr>
+            </w:r>
+          </w:p>
+          <w:p>
+            <w:pPr>
+              <w:spacing w:line="240" w:lineRule="auto"/>
               <w:contextualSpacing w:val="0"/>
               <w:rPr>
                 <w:color w:val="999999"/>
@@ -974,8 +1302,7 @@
           </w:p>
           <w:p>
             <w:pPr>
-              <w:pBdr/>
-              <w:spacing w:line="288" w:lineRule="auto"/>
+              <w:spacing w:line="240" w:lineRule="auto"/>
               <w:contextualSpacing w:val="0"/>
               <w:rPr>
                 <w:sz w:val="24"/>
@@ -993,8 +1320,7 @@
           </w:p>
           <w:p>
             <w:pPr>
-              <w:pBdr/>
-              <w:spacing w:line="288" w:lineRule="auto"/>
+              <w:spacing w:line="240" w:lineRule="auto"/>
               <w:contextualSpacing w:val="0"/>
               <w:rPr>
                 <w:i w:val="1"/>
@@ -1014,8 +1340,7 @@
           </w:p>
           <w:p>
             <w:pPr>
-              <w:pBdr/>
-              <w:spacing w:line="288" w:lineRule="auto"/>
+              <w:spacing w:line="240" w:lineRule="auto"/>
               <w:contextualSpacing w:val="0"/>
               <w:rPr>
                 <w:i w:val="1"/>
@@ -1035,8 +1360,7 @@
           </w:p>
           <w:p>
             <w:pPr>
-              <w:pBdr/>
-              <w:spacing w:line="288" w:lineRule="auto"/>
+              <w:spacing w:line="240" w:lineRule="auto"/>
               <w:contextualSpacing w:val="0"/>
               <w:rPr>
                 <w:i w:val="1"/>
@@ -1052,74 +1376,26 @@
           </w:p>
           <w:p>
             <w:pPr>
-              <w:pBdr/>
-              <w:spacing w:line="288" w:lineRule="auto"/>
-              <w:contextualSpacing w:val="0"/>
-              <w:rPr>
-                <w:sz w:val="24"/>
-                <w:szCs w:val="24"/>
-              </w:rPr>
-            </w:pPr>
-            <w:r>
-              <w:rPr>
-                <w:sz w:val="24"/>
-                <w:szCs w:val="24"/>
-                <w:rtl w:val="0"/>
-              </w:rPr>
-              <w:t xml:space="preserve">Managed and trained teams of Customer Service Representatives in helping customers use the program to file their own tax returns. Reviewed and improved the CS team’s knowledge base system. Handled transition from CS email-only responses to combined e-mail and phone responses.</w:t>
+              <w:spacing w:line="240" w:lineRule="auto"/>
+              <w:contextualSpacing w:val="0"/>
+              <w:rPr/>
+            </w:pPr>
+            <w:r>
+              <w:rPr>
+                <w:sz w:val="24"/>
+                <w:szCs w:val="24"/>
+                <w:rtl w:val="0"/>
+              </w:rPr>
+              <w:t xml:space="preserve">Managed and trained teams of Customer Service Representatives in helping customers use the program to file their own tax returns. Reviewed and improved the CS team’s knowledge base system. Enabled transition from CS email-only responses to combined e-mail and phone responses.</w:t>
+            </w:r>
+            <w:r>
+              <w:rPr>
+                <w:rtl w:val="0"/>
+              </w:rPr>
             </w:r>
           </w:p>
         </w:tc>
       </w:tr>
-    </w:tbl>
-    <w:p>
-      <w:pPr>
-        <w:pBdr>
-          <w:top w:space="0" w:sz="0" w:val="nil"/>
-          <w:left w:space="0" w:sz="0" w:val="nil"/>
-          <w:bottom w:space="0" w:sz="0" w:val="nil"/>
-          <w:right w:space="0" w:sz="0" w:val="nil"/>
-          <w:between w:space="0" w:sz="0" w:val="nil"/>
-        </w:pBdr>
-        <w:spacing w:line="240" w:lineRule="auto"/>
-        <w:contextualSpacing w:val="0"/>
-        <w:rPr>
-          <w:sz w:val="24"/>
-          <w:szCs w:val="24"/>
-        </w:rPr>
-      </w:pPr>
-      <w:r>
-        <w:rPr>
-          <w:rtl w:val="0"/>
-        </w:rPr>
-      </w:r>
-    </w:p>
-    <w:tbl>
-      <w:tblPr>
-        <w:tblStyle w:val="Table5"/>
-        <w:tblW w:w="10800.0" w:type="dxa"/>
-        <w:jc w:val="left"/>
-        <w:tblBorders>
-          <w:top w:color="000000" w:space="0" w:sz="8" w:val="single"/>
-          <w:left w:color="000000" w:space="0" w:sz="8" w:val="single"/>
-          <w:bottom w:color="000000" w:space="0" w:sz="8" w:val="single"/>
-          <w:right w:color="000000" w:space="0" w:sz="8" w:val="single"/>
-          <w:insideH w:color="000000" w:space="0" w:sz="8" w:val="single"/>
-          <w:insideV w:color="000000" w:space="0" w:sz="8" w:val="single"/>
-        </w:tblBorders>
-        <w:tblLayout w:type="fixed"/>
-        <w:tblLook w:val="0600"/>
-      </w:tblPr>
-      <w:tblGrid>
-        <w:gridCol w:w="5400"/>
-        <w:gridCol w:w="5400"/>
-        <w:tblGridChange w:id="0">
-          <w:tblGrid>
-            <w:gridCol w:w="5400"/>
-            <w:gridCol w:w="5400"/>
-          </w:tblGrid>
-        </w:tblGridChange>
-      </w:tblGrid>
       <w:tr>
         <w:tc>
           <w:tcPr>
@@ -1138,7 +1414,6 @@
           </w:tcPr>
           <w:p>
             <w:pPr>
-              <w:pBdr/>
               <w:spacing w:line="240" w:lineRule="auto"/>
               <w:contextualSpacing w:val="0"/>
               <w:rPr>
@@ -1161,7 +1436,6 @@
           </w:p>
           <w:p>
             <w:pPr>
-              <w:pBdr/>
               <w:spacing w:line="240" w:lineRule="auto"/>
               <w:contextualSpacing w:val="0"/>
               <w:rPr>
@@ -1178,7 +1452,6 @@
           </w:p>
           <w:p>
             <w:pPr>
-              <w:pBdr/>
               <w:spacing w:line="240" w:lineRule="auto"/>
               <w:contextualSpacing w:val="0"/>
               <w:rPr>
@@ -1199,7 +1472,6 @@
           </w:p>
           <w:p>
             <w:pPr>
-              <w:pBdr/>
               <w:spacing w:line="240" w:lineRule="auto"/>
               <w:contextualSpacing w:val="0"/>
               <w:rPr>
@@ -1218,7 +1490,6 @@
           </w:p>
           <w:p>
             <w:pPr>
-              <w:pBdr/>
               <w:spacing w:line="240" w:lineRule="auto"/>
               <w:contextualSpacing w:val="0"/>
               <w:rPr>
@@ -1253,7 +1524,6 @@
           </w:tcPr>
           <w:p>
             <w:pPr>
-              <w:pBdr/>
               <w:spacing w:line="240" w:lineRule="auto"/>
               <w:contextualSpacing w:val="0"/>
               <w:rPr>
@@ -1278,9 +1548,8 @@
             <w:pPr>
               <w:numPr>
                 <w:ilvl w:val="0"/>
-                <w:numId w:val="2"/>
+                <w:numId w:val="3"/>
               </w:numPr>
-              <w:pBdr/>
               <w:spacing w:line="240" w:lineRule="auto"/>
               <w:ind w:left="720" w:hanging="360"/>
               <w:contextualSpacing w:val="1"/>
@@ -1309,7 +1578,6 @@
           </w:p>
           <w:p>
             <w:pPr>
-              <w:pBdr/>
               <w:spacing w:line="240" w:lineRule="auto"/>
               <w:contextualSpacing w:val="0"/>
               <w:rPr>
@@ -1329,7 +1597,6 @@
                 <w:ilvl w:val="0"/>
                 <w:numId w:val="1"/>
               </w:numPr>
-              <w:pBdr/>
               <w:spacing w:line="240" w:lineRule="auto"/>
               <w:ind w:left="720" w:hanging="360"/>
               <w:contextualSpacing w:val="1"/>
@@ -1361,7 +1628,6 @@
     </w:tbl>
     <w:p>
       <w:pPr>
-        <w:pBdr/>
         <w:spacing w:line="240" w:lineRule="auto"/>
         <w:contextualSpacing w:val="0"/>
         <w:rPr/>
@@ -1374,7 +1640,7 @@
     </w:p>
     <w:sectPr>
       <w:pgSz w:h="15840" w:w="12240"/>
-      <w:pgMar w:bottom="720" w:top="720" w:left="720" w:right="720" w:header="0"/>
+      <w:pgMar w:bottom="288" w:top="144" w:left="1440" w:right="1440" w:header="0"/>
       <w:pgNumType w:start="1"/>
     </w:sectPr>
   </w:body>
@@ -1390,7 +1656,7 @@
       <w:lvlText w:val="●"/>
       <w:lvlJc w:val="left"/>
       <w:pPr>
-        <w:ind w:left="720" w:firstLine="360"/>
+        <w:ind w:left="720" w:hanging="360"/>
       </w:pPr>
       <w:rPr>
         <w:u w:val="none"/>
@@ -1402,7 +1668,7 @@
       <w:lvlText w:val="○"/>
       <w:lvlJc w:val="left"/>
       <w:pPr>
-        <w:ind w:left="1440" w:firstLine="1080"/>
+        <w:ind w:left="1440" w:hanging="360"/>
       </w:pPr>
       <w:rPr>
         <w:u w:val="none"/>
@@ -1414,7 +1680,7 @@
       <w:lvlText w:val="■"/>
       <w:lvlJc w:val="left"/>
       <w:pPr>
-        <w:ind w:left="2160" w:firstLine="1800"/>
+        <w:ind w:left="2160" w:hanging="360"/>
       </w:pPr>
       <w:rPr>
         <w:u w:val="none"/>
@@ -1426,7 +1692,7 @@
       <w:lvlText w:val="●"/>
       <w:lvlJc w:val="left"/>
       <w:pPr>
-        <w:ind w:left="2880" w:firstLine="2520"/>
+        <w:ind w:left="2880" w:hanging="360"/>
       </w:pPr>
       <w:rPr>
         <w:u w:val="none"/>
@@ -1438,7 +1704,7 @@
       <w:lvlText w:val="○"/>
       <w:lvlJc w:val="left"/>
       <w:pPr>
-        <w:ind w:left="3600" w:firstLine="3240"/>
+        <w:ind w:left="3600" w:hanging="360"/>
       </w:pPr>
       <w:rPr>
         <w:u w:val="none"/>
@@ -1450,7 +1716,7 @@
       <w:lvlText w:val="■"/>
       <w:lvlJc w:val="left"/>
       <w:pPr>
-        <w:ind w:left="4320" w:firstLine="3960"/>
+        <w:ind w:left="4320" w:hanging="360"/>
       </w:pPr>
       <w:rPr>
         <w:u w:val="none"/>
@@ -1462,7 +1728,7 @@
       <w:lvlText w:val="●"/>
       <w:lvlJc w:val="left"/>
       <w:pPr>
-        <w:ind w:left="5040" w:firstLine="4680"/>
+        <w:ind w:left="5040" w:hanging="360"/>
       </w:pPr>
       <w:rPr>
         <w:u w:val="none"/>
@@ -1474,7 +1740,7 @@
       <w:lvlText w:val="○"/>
       <w:lvlJc w:val="left"/>
       <w:pPr>
-        <w:ind w:left="5760" w:firstLine="5400"/>
+        <w:ind w:left="5760" w:hanging="360"/>
       </w:pPr>
       <w:rPr>
         <w:u w:val="none"/>
@@ -1486,7 +1752,7 @@
       <w:lvlText w:val="■"/>
       <w:lvlJc w:val="left"/>
       <w:pPr>
-        <w:ind w:left="6480" w:firstLine="6120"/>
+        <w:ind w:left="6480" w:hanging="360"/>
       </w:pPr>
       <w:rPr>
         <w:u w:val="none"/>
@@ -1497,10 +1763,120 @@
     <w:lvl w:ilvl="0">
       <w:start w:val="1"/>
       <w:numFmt w:val="bullet"/>
+      <w:lvlText w:val="-"/>
+      <w:lvlJc w:val="left"/>
+      <w:pPr>
+        <w:ind w:left="720" w:hanging="360"/>
+      </w:pPr>
+      <w:rPr>
+        <w:u w:val="none"/>
+      </w:rPr>
+    </w:lvl>
+    <w:lvl w:ilvl="1">
+      <w:start w:val="1"/>
+      <w:numFmt w:val="bullet"/>
+      <w:lvlText w:val="-"/>
+      <w:lvlJc w:val="left"/>
+      <w:pPr>
+        <w:ind w:left="1440" w:hanging="360"/>
+      </w:pPr>
+      <w:rPr>
+        <w:u w:val="none"/>
+      </w:rPr>
+    </w:lvl>
+    <w:lvl w:ilvl="2">
+      <w:start w:val="1"/>
+      <w:numFmt w:val="bullet"/>
+      <w:lvlText w:val="-"/>
+      <w:lvlJc w:val="left"/>
+      <w:pPr>
+        <w:ind w:left="2160" w:hanging="360"/>
+      </w:pPr>
+      <w:rPr>
+        <w:u w:val="none"/>
+      </w:rPr>
+    </w:lvl>
+    <w:lvl w:ilvl="3">
+      <w:start w:val="1"/>
+      <w:numFmt w:val="bullet"/>
+      <w:lvlText w:val="-"/>
+      <w:lvlJc w:val="left"/>
+      <w:pPr>
+        <w:ind w:left="2880" w:hanging="360"/>
+      </w:pPr>
+      <w:rPr>
+        <w:u w:val="none"/>
+      </w:rPr>
+    </w:lvl>
+    <w:lvl w:ilvl="4">
+      <w:start w:val="1"/>
+      <w:numFmt w:val="bullet"/>
+      <w:lvlText w:val="-"/>
+      <w:lvlJc w:val="left"/>
+      <w:pPr>
+        <w:ind w:left="3600" w:hanging="360"/>
+      </w:pPr>
+      <w:rPr>
+        <w:u w:val="none"/>
+      </w:rPr>
+    </w:lvl>
+    <w:lvl w:ilvl="5">
+      <w:start w:val="1"/>
+      <w:numFmt w:val="bullet"/>
+      <w:lvlText w:val="-"/>
+      <w:lvlJc w:val="left"/>
+      <w:pPr>
+        <w:ind w:left="4320" w:hanging="360"/>
+      </w:pPr>
+      <w:rPr>
+        <w:u w:val="none"/>
+      </w:rPr>
+    </w:lvl>
+    <w:lvl w:ilvl="6">
+      <w:start w:val="1"/>
+      <w:numFmt w:val="bullet"/>
+      <w:lvlText w:val="-"/>
+      <w:lvlJc w:val="left"/>
+      <w:pPr>
+        <w:ind w:left="5040" w:hanging="360"/>
+      </w:pPr>
+      <w:rPr>
+        <w:u w:val="none"/>
+      </w:rPr>
+    </w:lvl>
+    <w:lvl w:ilvl="7">
+      <w:start w:val="1"/>
+      <w:numFmt w:val="bullet"/>
+      <w:lvlText w:val="-"/>
+      <w:lvlJc w:val="left"/>
+      <w:pPr>
+        <w:ind w:left="5760" w:hanging="360"/>
+      </w:pPr>
+      <w:rPr>
+        <w:u w:val="none"/>
+      </w:rPr>
+    </w:lvl>
+    <w:lvl w:ilvl="8">
+      <w:start w:val="1"/>
+      <w:numFmt w:val="bullet"/>
+      <w:lvlText w:val="-"/>
+      <w:lvlJc w:val="left"/>
+      <w:pPr>
+        <w:ind w:left="6480" w:hanging="360"/>
+      </w:pPr>
+      <w:rPr>
+        <w:u w:val="none"/>
+      </w:rPr>
+    </w:lvl>
+  </w:abstractNum>
+  <w:abstractNum w:abstractNumId="3">
+    <w:lvl w:ilvl="0">
+      <w:start w:val="1"/>
+      <w:numFmt w:val="bullet"/>
       <w:lvlText w:val="●"/>
       <w:lvlJc w:val="left"/>
       <w:pPr>
-        <w:ind w:left="720" w:firstLine="360"/>
+        <w:ind w:left="720" w:hanging="360"/>
       </w:pPr>
       <w:rPr>
         <w:u w:val="none"/>
@@ -1512,7 +1888,7 @@
       <w:lvlText w:val="○"/>
       <w:lvlJc w:val="left"/>
       <w:pPr>
-        <w:ind w:left="1440" w:firstLine="1080"/>
+        <w:ind w:left="1440" w:hanging="360"/>
       </w:pPr>
       <w:rPr>
         <w:u w:val="none"/>
@@ -1524,7 +1900,7 @@
       <w:lvlText w:val="■"/>
       <w:lvlJc w:val="left"/>
       <w:pPr>
-        <w:ind w:left="2160" w:firstLine="1800"/>
+        <w:ind w:left="2160" w:hanging="360"/>
       </w:pPr>
       <w:rPr>
         <w:u w:val="none"/>
@@ -1536,7 +1912,7 @@
       <w:lvlText w:val="●"/>
       <w:lvlJc w:val="left"/>
       <w:pPr>
-        <w:ind w:left="2880" w:firstLine="2520"/>
+        <w:ind w:left="2880" w:hanging="360"/>
       </w:pPr>
       <w:rPr>
         <w:u w:val="none"/>
@@ -1548,7 +1924,7 @@
       <w:lvlText w:val="○"/>
       <w:lvlJc w:val="left"/>
       <w:pPr>
-        <w:ind w:left="3600" w:firstLine="3240"/>
+        <w:ind w:left="3600" w:hanging="360"/>
       </w:pPr>
       <w:rPr>
         <w:u w:val="none"/>
@@ -1560,7 +1936,7 @@
       <w:lvlText w:val="■"/>
       <w:lvlJc w:val="left"/>
       <w:pPr>
-        <w:ind w:left="4320" w:firstLine="3960"/>
+        <w:ind w:left="4320" w:hanging="360"/>
       </w:pPr>
       <w:rPr>
         <w:u w:val="none"/>
@@ -1572,7 +1948,7 @@
       <w:lvlText w:val="●"/>
       <w:lvlJc w:val="left"/>
       <w:pPr>
-        <w:ind w:left="5040" w:firstLine="4680"/>
+        <w:ind w:left="5040" w:hanging="360"/>
       </w:pPr>
       <w:rPr>
         <w:u w:val="none"/>
@@ -1584,7 +1960,7 @@
       <w:lvlText w:val="○"/>
       <w:lvlJc w:val="left"/>
       <w:pPr>
-        <w:ind w:left="5760" w:firstLine="5400"/>
+        <w:ind w:left="5760" w:hanging="360"/>
       </w:pPr>
       <w:rPr>
         <w:u w:val="none"/>
@@ -1596,7 +1972,117 @@
       <w:lvlText w:val="■"/>
       <w:lvlJc w:val="left"/>
       <w:pPr>
-        <w:ind w:left="6480" w:firstLine="6120"/>
+        <w:ind w:left="6480" w:hanging="360"/>
+      </w:pPr>
+      <w:rPr>
+        <w:u w:val="none"/>
+      </w:rPr>
+    </w:lvl>
+  </w:abstractNum>
+  <w:abstractNum w:abstractNumId="4">
+    <w:lvl w:ilvl="0">
+      <w:start w:val="1"/>
+      <w:numFmt w:val="bullet"/>
+      <w:lvlText w:val="-"/>
+      <w:lvlJc w:val="left"/>
+      <w:pPr>
+        <w:ind w:left="720" w:hanging="360"/>
+      </w:pPr>
+      <w:rPr>
+        <w:u w:val="none"/>
+      </w:rPr>
+    </w:lvl>
+    <w:lvl w:ilvl="1">
+      <w:start w:val="1"/>
+      <w:numFmt w:val="bullet"/>
+      <w:lvlText w:val="-"/>
+      <w:lvlJc w:val="left"/>
+      <w:pPr>
+        <w:ind w:left="1440" w:hanging="360"/>
+      </w:pPr>
+      <w:rPr>
+        <w:u w:val="none"/>
+      </w:rPr>
+    </w:lvl>
+    <w:lvl w:ilvl="2">
+      <w:start w:val="1"/>
+      <w:numFmt w:val="bullet"/>
+      <w:lvlText w:val="-"/>
+      <w:lvlJc w:val="left"/>
+      <w:pPr>
+        <w:ind w:left="2160" w:hanging="360"/>
+      </w:pPr>
+      <w:rPr>
+        <w:u w:val="none"/>
+      </w:rPr>
+    </w:lvl>
+    <w:lvl w:ilvl="3">
+      <w:start w:val="1"/>
+      <w:numFmt w:val="bullet"/>
+      <w:lvlText w:val="-"/>
+      <w:lvlJc w:val="left"/>
+      <w:pPr>
+        <w:ind w:left="2880" w:hanging="360"/>
+      </w:pPr>
+      <w:rPr>
+        <w:u w:val="none"/>
+      </w:rPr>
+    </w:lvl>
+    <w:lvl w:ilvl="4">
+      <w:start w:val="1"/>
+      <w:numFmt w:val="bullet"/>
+      <w:lvlText w:val="-"/>
+      <w:lvlJc w:val="left"/>
+      <w:pPr>
+        <w:ind w:left="3600" w:hanging="360"/>
+      </w:pPr>
+      <w:rPr>
+        <w:u w:val="none"/>
+      </w:rPr>
+    </w:lvl>
+    <w:lvl w:ilvl="5">
+      <w:start w:val="1"/>
+      <w:numFmt w:val="bullet"/>
+      <w:lvlText w:val="-"/>
+      <w:lvlJc w:val="left"/>
+      <w:pPr>
+        <w:ind w:left="4320" w:hanging="360"/>
+      </w:pPr>
+      <w:rPr>
+        <w:u w:val="none"/>
+      </w:rPr>
+    </w:lvl>
+    <w:lvl w:ilvl="6">
+      <w:start w:val="1"/>
+      <w:numFmt w:val="bullet"/>
+      <w:lvlText w:val="-"/>
+      <w:lvlJc w:val="left"/>
+      <w:pPr>
+        <w:ind w:left="5040" w:hanging="360"/>
+      </w:pPr>
+      <w:rPr>
+        <w:u w:val="none"/>
+      </w:rPr>
+    </w:lvl>
+    <w:lvl w:ilvl="7">
+      <w:start w:val="1"/>
+      <w:numFmt w:val="bullet"/>
+      <w:lvlText w:val="-"/>
+      <w:lvlJc w:val="left"/>
+      <w:pPr>
+        <w:ind w:left="5760" w:hanging="360"/>
+      </w:pPr>
+      <w:rPr>
+        <w:u w:val="none"/>
+      </w:rPr>
+    </w:lvl>
+    <w:lvl w:ilvl="8">
+      <w:start w:val="1"/>
+      <w:numFmt w:val="bullet"/>
+      <w:lvlText w:val="-"/>
+      <w:lvlJc w:val="left"/>
+      <w:pPr>
+        <w:ind w:left="6480" w:hanging="360"/>
       </w:pPr>
       <w:rPr>
         <w:u w:val="none"/>
@@ -1608,6 +2094,12 @@
   </w:num>
   <w:num w:numId="2">
     <w:abstractNumId w:val="2"/>
+  </w:num>
+  <w:num w:numId="3">
+    <w:abstractNumId w:val="3"/>
+  </w:num>
+  <w:num w:numId="4">
+    <w:abstractNumId w:val="4"/>
   </w:num>
 </w:numbering>
 </file>
@@ -1627,6 +2119,7 @@
         <w:szCs w:val="22"/>
         <w:u w:val="none"/>
         <w:vertAlign w:val="baseline"/>
+        <w:lang w:val="en"/>
       </w:rPr>
     </w:rPrDefault>
     <w:pPrDefault>
@@ -1641,8 +2134,10 @@
           <w:right w:space="0" w:sz="0" w:val="nil"/>
           <w:between w:space="0" w:sz="0" w:val="nil"/>
         </w:pBdr>
+        <w:shd w:fill="auto" w:val="clear"/>
         <w:spacing w:after="0" w:before="0" w:line="276" w:lineRule="auto"/>
         <w:ind w:left="0" w:right="0" w:firstLine="0"/>
+        <w:contextualSpacing w:val="0"/>
         <w:jc w:val="left"/>
       </w:pPr>
     </w:pPrDefault>
@@ -1660,9 +2155,7 @@
     <w:pPr>
       <w:keepNext w:val="1"/>
       <w:keepLines w:val="1"/>
-      <w:pBdr/>
       <w:spacing w:after="120" w:before="400" w:lineRule="auto"/>
-      <w:contextualSpacing w:val="1"/>
     </w:pPr>
     <w:rPr>
       <w:sz w:val="40"/>
@@ -1676,9 +2169,7 @@
     <w:pPr>
       <w:keepNext w:val="1"/>
       <w:keepLines w:val="1"/>
-      <w:pBdr/>
       <w:spacing w:after="120" w:before="360" w:lineRule="auto"/>
-      <w:contextualSpacing w:val="1"/>
     </w:pPr>
     <w:rPr>
       <w:b w:val="0"/>
@@ -1693,9 +2184,7 @@
     <w:pPr>
       <w:keepNext w:val="1"/>
       <w:keepLines w:val="1"/>
-      <w:pBdr/>
       <w:spacing w:after="80" w:before="320" w:lineRule="auto"/>
-      <w:contextualSpacing w:val="1"/>
     </w:pPr>
     <w:rPr>
       <w:b w:val="0"/>
@@ -1711,9 +2200,7 @@
     <w:pPr>
       <w:keepNext w:val="1"/>
       <w:keepLines w:val="1"/>
-      <w:pBdr/>
       <w:spacing w:after="80" w:before="280" w:lineRule="auto"/>
-      <w:contextualSpacing w:val="1"/>
     </w:pPr>
     <w:rPr>
       <w:color w:val="666666"/>
@@ -1728,9 +2215,7 @@
     <w:pPr>
       <w:keepNext w:val="1"/>
       <w:keepLines w:val="1"/>
-      <w:pBdr/>
       <w:spacing w:after="80" w:before="240" w:lineRule="auto"/>
-      <w:contextualSpacing w:val="1"/>
     </w:pPr>
     <w:rPr>
       <w:color w:val="666666"/>
@@ -1745,9 +2230,7 @@
     <w:pPr>
       <w:keepNext w:val="1"/>
       <w:keepLines w:val="1"/>
-      <w:pBdr/>
       <w:spacing w:after="80" w:before="240" w:lineRule="auto"/>
-      <w:contextualSpacing w:val="1"/>
     </w:pPr>
     <w:rPr>
       <w:i w:val="1"/>
@@ -1763,9 +2246,7 @@
     <w:pPr>
       <w:keepNext w:val="1"/>
       <w:keepLines w:val="1"/>
-      <w:pBdr/>
       <w:spacing w:after="60" w:before="0" w:lineRule="auto"/>
-      <w:contextualSpacing w:val="1"/>
     </w:pPr>
     <w:rPr>
       <w:sz w:val="52"/>
@@ -1779,9 +2260,7 @@
     <w:pPr>
       <w:keepNext w:val="1"/>
       <w:keepLines w:val="1"/>
-      <w:pBdr/>
       <w:spacing w:after="320" w:before="0" w:lineRule="auto"/>
-      <w:contextualSpacing w:val="1"/>
     </w:pPr>
     <w:rPr>
       <w:rFonts w:ascii="Arial" w:cs="Arial" w:eastAsia="Arial" w:hAnsi="Arial"/>
@@ -1886,5 +2365,24 @@
     <w:tblStylePr w:type="seCell"/>
     <w:tblStylePr w:type="swCell"/>
   </w:style>
+  <w:style w:type="table" w:styleId="Table6">
+    <w:basedOn w:val="TableNormal"/>
+    <w:tblPr>
+      <w:tblStyleRowBandSize w:val="1"/>
+      <w:tblStyleColBandSize w:val="1"/>
+    </w:tblPr>
+    <w:tblStylePr w:type="band1Horz"/>
+    <w:tblStylePr w:type="band1Vert"/>
+    <w:tblStylePr w:type="band2Horz"/>
+    <w:tblStylePr w:type="band2Vert"/>
+    <w:tblStylePr w:type="firstCol"/>
+    <w:tblStylePr w:type="firstRow"/>
+    <w:tblStylePr w:type="lastCol"/>
+    <w:tblStylePr w:type="lastRow"/>
+    <w:tblStylePr w:type="neCell"/>
+    <w:tblStylePr w:type="nwCell"/>
+    <w:tblStylePr w:type="seCell"/>
+    <w:tblStylePr w:type="swCell"/>
+  </w:style>
 </w:styles>
 </file>
</xml_diff>

<commit_message>
reformatted resume, put GA under education.
</commit_message>
<xml_diff>
--- a/public/assets/PatrickMcWilliams.docx
+++ b/public/assets/PatrickMcWilliams.docx
@@ -19,7 +19,7 @@
         <w:tblStyle w:val="Table6"/>
         <w:tblW w:w="10725.0" w:type="dxa"/>
         <w:jc w:val="left"/>
-        <w:tblInd w:w="-720.0" w:type="dxa"/>
+        <w:tblInd w:w="-620.0" w:type="dxa"/>
         <w:tblBorders>
           <w:top w:color="000000" w:space="0" w:sz="8" w:val="single"/>
           <w:left w:color="000000" w:space="0" w:sz="8" w:val="single"/>
@@ -54,12 +54,14 @@
               <w:bottom w:color="000000" w:space="0" w:sz="0" w:val="nil"/>
               <w:right w:color="000000" w:space="0" w:sz="0" w:val="nil"/>
             </w:tcBorders>
+            <w:shd w:fill="auto" w:val="clear"/>
             <w:tcMar>
               <w:top w:w="100.0" w:type="dxa"/>
               <w:left w:w="100.0" w:type="dxa"/>
               <w:bottom w:w="100.0" w:type="dxa"/>
               <w:right w:w="100.0" w:type="dxa"/>
             </w:tcMar>
+            <w:vAlign w:val="top"/>
           </w:tcPr>
           <w:p>
             <w:pPr>
@@ -136,12 +138,14 @@
               <w:bottom w:color="000000" w:space="0" w:sz="0" w:val="nil"/>
               <w:right w:color="000000" w:space="0" w:sz="0" w:val="nil"/>
             </w:tcBorders>
+            <w:shd w:fill="auto" w:val="clear"/>
             <w:tcMar>
               <w:top w:w="100.0" w:type="dxa"/>
               <w:left w:w="100.0" w:type="dxa"/>
               <w:bottom w:w="100.0" w:type="dxa"/>
               <w:right w:w="100.0" w:type="dxa"/>
             </w:tcMar>
+            <w:vAlign w:val="top"/>
           </w:tcPr>
           <w:p>
             <w:pPr>
@@ -179,12 +183,14 @@
               <w:bottom w:color="000000" w:space="0" w:sz="0" w:val="nil"/>
               <w:right w:color="000000" w:space="0" w:sz="0" w:val="nil"/>
             </w:tcBorders>
+            <w:shd w:fill="auto" w:val="clear"/>
             <w:tcMar>
               <w:top w:w="100.0" w:type="dxa"/>
               <w:left w:w="100.0" w:type="dxa"/>
               <w:bottom w:w="100.0" w:type="dxa"/>
               <w:right w:w="100.0" w:type="dxa"/>
             </w:tcMar>
+            <w:vAlign w:val="top"/>
           </w:tcPr>
           <w:p>
             <w:pPr>
@@ -215,12 +221,14 @@
               <w:bottom w:color="000000" w:space="0" w:sz="0" w:val="nil"/>
               <w:right w:color="000000" w:space="0" w:sz="0" w:val="nil"/>
             </w:tcBorders>
+            <w:shd w:fill="auto" w:val="clear"/>
             <w:tcMar>
               <w:top w:w="100.0" w:type="dxa"/>
               <w:left w:w="100.0" w:type="dxa"/>
               <w:bottom w:w="100.0" w:type="dxa"/>
               <w:right w:w="100.0" w:type="dxa"/>
             </w:tcMar>
+            <w:vAlign w:val="top"/>
           </w:tcPr>
           <w:p>
             <w:pPr>
@@ -254,12 +262,14 @@
               <w:bottom w:color="000000" w:space="0" w:sz="0" w:val="nil"/>
               <w:right w:color="000000" w:space="0" w:sz="0" w:val="nil"/>
             </w:tcBorders>
+            <w:shd w:fill="auto" w:val="clear"/>
             <w:tcMar>
               <w:top w:w="100.0" w:type="dxa"/>
               <w:left w:w="100.0" w:type="dxa"/>
               <w:bottom w:w="100.0" w:type="dxa"/>
               <w:right w:w="100.0" w:type="dxa"/>
             </w:tcMar>
+            <w:vAlign w:val="top"/>
           </w:tcPr>
           <w:p>
             <w:pPr>
@@ -303,12 +313,14 @@
                     <w:bottom w:color="000000" w:space="0" w:sz="0" w:val="nil"/>
                     <w:right w:color="000000" w:space="0" w:sz="4" w:val="single"/>
                   </w:tcBorders>
+                  <w:shd w:fill="auto" w:val="clear"/>
                   <w:tcMar>
                     <w:top w:w="100.0" w:type="dxa"/>
                     <w:left w:w="100.0" w:type="dxa"/>
                     <w:bottom w:w="100.0" w:type="dxa"/>
                     <w:right w:w="100.0" w:type="dxa"/>
                   </w:tcMar>
+                  <w:vAlign w:val="top"/>
                 </w:tcPr>
                 <w:p>
                   <w:pPr>
@@ -338,12 +350,14 @@
                     <w:left w:color="000000" w:space="0" w:sz="4" w:val="single"/>
                     <w:bottom w:color="000000" w:space="0" w:sz="0" w:val="nil"/>
                   </w:tcBorders>
+                  <w:shd w:fill="auto" w:val="clear"/>
                   <w:tcMar>
                     <w:top w:w="100.0" w:type="dxa"/>
                     <w:left w:w="100.0" w:type="dxa"/>
                     <w:bottom w:w="100.0" w:type="dxa"/>
                     <w:right w:w="100.0" w:type="dxa"/>
                   </w:tcMar>
+                  <w:vAlign w:val="top"/>
                 </w:tcPr>
                 <w:p>
                   <w:pPr>
@@ -421,12 +435,14 @@
                     <w:bottom w:color="000000" w:space="0" w:sz="0" w:val="nil"/>
                     <w:right w:color="000000" w:space="0" w:sz="4" w:val="single"/>
                   </w:tcBorders>
+                  <w:shd w:fill="auto" w:val="clear"/>
                   <w:tcMar>
                     <w:top w:w="100.0" w:type="dxa"/>
                     <w:left w:w="100.0" w:type="dxa"/>
                     <w:bottom w:w="100.0" w:type="dxa"/>
                     <w:right w:w="100.0" w:type="dxa"/>
                   </w:tcMar>
+                  <w:vAlign w:val="top"/>
                 </w:tcPr>
                 <w:p>
                   <w:pPr>
@@ -457,12 +473,14 @@
                     <w:bottom w:color="000000" w:space="0" w:sz="0" w:val="nil"/>
                     <w:right w:color="000000" w:space="0" w:sz="18" w:val="single"/>
                   </w:tcBorders>
+                  <w:shd w:fill="auto" w:val="clear"/>
                   <w:tcMar>
                     <w:top w:w="100.0" w:type="dxa"/>
                     <w:left w:w="100.0" w:type="dxa"/>
                     <w:bottom w:w="100.0" w:type="dxa"/>
                     <w:right w:w="100.0" w:type="dxa"/>
                   </w:tcMar>
+                  <w:vAlign w:val="top"/>
                 </w:tcPr>
                 <w:p>
                   <w:pPr>
@@ -491,12 +509,14 @@
                     <w:bottom w:color="000000" w:space="0" w:sz="0" w:val="nil"/>
                     <w:right w:color="000000" w:space="0" w:sz="4" w:val="single"/>
                   </w:tcBorders>
+                  <w:shd w:fill="auto" w:val="clear"/>
                   <w:tcMar>
                     <w:top w:w="100.0" w:type="dxa"/>
                     <w:left w:w="100.0" w:type="dxa"/>
                     <w:bottom w:w="100.0" w:type="dxa"/>
                     <w:right w:w="100.0" w:type="dxa"/>
                   </w:tcMar>
+                  <w:vAlign w:val="top"/>
                 </w:tcPr>
                 <w:p>
                   <w:pPr>
@@ -529,12 +549,14 @@
                     <w:bottom w:color="000000" w:space="0" w:sz="0" w:val="nil"/>
                     <w:right w:color="000000" w:space="0" w:sz="0" w:val="nil"/>
                   </w:tcBorders>
+                  <w:shd w:fill="auto" w:val="clear"/>
                   <w:tcMar>
                     <w:top w:w="100.0" w:type="dxa"/>
                     <w:left w:w="100.0" w:type="dxa"/>
                     <w:bottom w:w="100.0" w:type="dxa"/>
                     <w:right w:w="100.0" w:type="dxa"/>
                   </w:tcMar>
+                  <w:vAlign w:val="top"/>
                 </w:tcPr>
                 <w:p>
                   <w:pPr>
@@ -611,12 +633,14 @@
                     <w:bottom w:color="000000" w:space="0" w:sz="0" w:val="nil"/>
                     <w:right w:color="000000" w:space="0" w:sz="4" w:val="single"/>
                   </w:tcBorders>
+                  <w:shd w:fill="auto" w:val="clear"/>
                   <w:tcMar>
                     <w:top w:w="100.0" w:type="dxa"/>
                     <w:left w:w="100.0" w:type="dxa"/>
                     <w:bottom w:w="100.0" w:type="dxa"/>
                     <w:right w:w="100.0" w:type="dxa"/>
                   </w:tcMar>
+                  <w:vAlign w:val="top"/>
                 </w:tcPr>
                 <w:p>
                   <w:pPr>
@@ -651,12 +675,14 @@
                     <w:bottom w:color="000000" w:space="0" w:sz="0" w:val="nil"/>
                     <w:right w:color="000000" w:space="0" w:sz="18" w:val="single"/>
                   </w:tcBorders>
+                  <w:shd w:fill="auto" w:val="clear"/>
                   <w:tcMar>
                     <w:top w:w="100.0" w:type="dxa"/>
                     <w:left w:w="100.0" w:type="dxa"/>
                     <w:bottom w:w="100.0" w:type="dxa"/>
                     <w:right w:w="100.0" w:type="dxa"/>
                   </w:tcMar>
+                  <w:vAlign w:val="top"/>
                 </w:tcPr>
                 <w:p>
                   <w:pPr>
@@ -685,12 +711,14 @@
                     <w:bottom w:color="000000" w:space="0" w:sz="0" w:val="nil"/>
                     <w:right w:color="000000" w:space="0" w:sz="0" w:val="nil"/>
                   </w:tcBorders>
+                  <w:shd w:fill="auto" w:val="clear"/>
                   <w:tcMar>
                     <w:top w:w="100.0" w:type="dxa"/>
                     <w:left w:w="100.0" w:type="dxa"/>
                     <w:bottom w:w="100.0" w:type="dxa"/>
                     <w:right w:w="100.0" w:type="dxa"/>
                   </w:tcMar>
+                  <w:vAlign w:val="top"/>
                 </w:tcPr>
                 <w:p>
                   <w:pPr>
@@ -762,12 +790,14 @@
                     <w:bottom w:color="000000" w:space="0" w:sz="0" w:val="nil"/>
                     <w:right w:color="000000" w:space="0" w:sz="0" w:val="nil"/>
                   </w:tcBorders>
+                  <w:shd w:fill="auto" w:val="clear"/>
                   <w:tcMar>
                     <w:top w:w="100.0" w:type="dxa"/>
                     <w:left w:w="100.0" w:type="dxa"/>
                     <w:bottom w:w="100.0" w:type="dxa"/>
                     <w:right w:w="100.0" w:type="dxa"/>
                   </w:tcMar>
+                  <w:vAlign w:val="top"/>
                 </w:tcPr>
                 <w:p>
                   <w:pPr>
@@ -816,12 +846,14 @@
               <w:bottom w:color="000000" w:space="0" w:sz="0" w:val="nil"/>
               <w:right w:color="000000" w:space="0" w:sz="0" w:val="nil"/>
             </w:tcBorders>
+            <w:shd w:fill="auto" w:val="clear"/>
             <w:tcMar>
               <w:top w:w="100.0" w:type="dxa"/>
               <w:left w:w="100.0" w:type="dxa"/>
               <w:bottom w:w="100.0" w:type="dxa"/>
               <w:right w:w="100.0" w:type="dxa"/>
             </w:tcMar>
+            <w:vAlign w:val="top"/>
           </w:tcPr>
           <w:p>
             <w:pPr>
@@ -858,12 +890,14 @@
             <w:tr>
               <w:tc>
                 <w:tcPr>
+                  <w:shd w:fill="auto" w:val="clear"/>
                   <w:tcMar>
                     <w:top w:w="100.0" w:type="dxa"/>
                     <w:left w:w="100.0" w:type="dxa"/>
                     <w:bottom w:w="100.0" w:type="dxa"/>
                     <w:right w:w="100.0" w:type="dxa"/>
                   </w:tcMar>
+                  <w:vAlign w:val="top"/>
                 </w:tcPr>
                 <w:p>
                   <w:pPr>
@@ -894,12 +928,14 @@
             <w:tr>
               <w:tc>
                 <w:tcPr>
+                  <w:shd w:fill="auto" w:val="clear"/>
                   <w:tcMar>
                     <w:top w:w="100.0" w:type="dxa"/>
                     <w:left w:w="100.0" w:type="dxa"/>
                     <w:bottom w:w="100.0" w:type="dxa"/>
                     <w:right w:w="100.0" w:type="dxa"/>
                   </w:tcMar>
+                  <w:vAlign w:val="top"/>
                 </w:tcPr>
                 <w:p>
                   <w:pPr>
@@ -998,12 +1034,14 @@
             <w:tr>
               <w:tc>
                 <w:tcPr>
+                  <w:shd w:fill="auto" w:val="clear"/>
                   <w:tcMar>
                     <w:top w:w="100.0" w:type="dxa"/>
                     <w:left w:w="100.0" w:type="dxa"/>
                     <w:bottom w:w="100.0" w:type="dxa"/>
                     <w:right w:w="100.0" w:type="dxa"/>
                   </w:tcMar>
+                  <w:vAlign w:val="top"/>
                 </w:tcPr>
                 <w:p>
                   <w:pPr>
@@ -1034,12 +1072,14 @@
             <w:tr>
               <w:tc>
                 <w:tcPr>
+                  <w:shd w:fill="auto" w:val="clear"/>
                   <w:tcMar>
                     <w:top w:w="100.0" w:type="dxa"/>
                     <w:left w:w="100.0" w:type="dxa"/>
                     <w:bottom w:w="100.0" w:type="dxa"/>
                     <w:right w:w="100.0" w:type="dxa"/>
                   </w:tcMar>
+                  <w:vAlign w:val="top"/>
                 </w:tcPr>
                 <w:p>
                   <w:pPr>
@@ -1144,12 +1184,14 @@
               <w:bottom w:color="000000" w:space="0" w:sz="0" w:val="nil"/>
               <w:right w:color="000000" w:space="0" w:sz="0" w:val="nil"/>
             </w:tcBorders>
+            <w:shd w:fill="auto" w:val="clear"/>
             <w:tcMar>
               <w:top w:w="100.0" w:type="dxa"/>
               <w:left w:w="100.0" w:type="dxa"/>
               <w:bottom w:w="100.0" w:type="dxa"/>
               <w:right w:w="100.0" w:type="dxa"/>
             </w:tcMar>
+            <w:vAlign w:val="top"/>
           </w:tcPr>
           <w:p>
             <w:pPr>
@@ -1170,7 +1212,7 @@
                 <w:szCs w:val="28"/>
                 <w:rtl w:val="0"/>
               </w:rPr>
-              <w:t xml:space="preserve">EXPERIENCE</w:t>
+              <w:t xml:space="preserve">EDUCATION</w:t>
             </w:r>
           </w:p>
           <w:p>
@@ -1185,9 +1227,25 @@
             </w:pPr>
             <w:r>
               <w:rPr>
+                <w:rtl w:val="0"/>
+              </w:rPr>
+            </w:r>
+          </w:p>
+          <w:p>
+            <w:pPr>
+              <w:spacing w:line="240" w:lineRule="auto"/>
+              <w:contextualSpacing w:val="0"/>
+              <w:rPr>
                 <w:color w:val="999999"/>
                 <w:sz w:val="24"/>
                 <w:szCs w:val="24"/>
+              </w:rPr>
+            </w:pPr>
+            <w:r>
+              <w:rPr>
+                <w:color w:val="999999"/>
+                <w:sz w:val="24"/>
+                <w:szCs w:val="24"/>
                 <w:rtl w:val="0"/>
               </w:rPr>
               <w:t xml:space="preserve">January - April 2016</w:t>
@@ -1262,7 +1320,7 @@
                 <w:szCs w:val="24"/>
                 <w:rtl w:val="0"/>
               </w:rPr>
-              <w:t xml:space="preserve">Learned essential web-development skills - JS, SQL, MVC, Agile methodology, pair-programming - over a 12 week period.</w:t>
+              <w:t xml:space="preserve">Learned essential web-development skills - JS, SQL, MVC, Agile methodology, pair-programming - over a 12 week period. Learned how to learn programming languages, use frameworks, and follow design patterns.</w:t>
             </w:r>
           </w:p>
           <w:p>
@@ -1297,81 +1355,25 @@
                 <w:szCs w:val="24"/>
                 <w:rtl w:val="0"/>
               </w:rPr>
-              <w:t xml:space="preserve">July 2011 - September 2015</w:t>
-            </w:r>
-          </w:p>
-          <w:p>
-            <w:pPr>
-              <w:spacing w:line="240" w:lineRule="auto"/>
-              <w:contextualSpacing w:val="0"/>
-              <w:rPr>
-                <w:sz w:val="24"/>
-                <w:szCs w:val="24"/>
-              </w:rPr>
-            </w:pPr>
-            <w:r>
-              <w:rPr>
-                <w:sz w:val="24"/>
-                <w:szCs w:val="24"/>
-                <w:rtl w:val="0"/>
-              </w:rPr>
-              <w:t xml:space="preserve">www.ezTaxReturn.com Garden City, NY</w:t>
-            </w:r>
-          </w:p>
-          <w:p>
-            <w:pPr>
-              <w:spacing w:line="240" w:lineRule="auto"/>
-              <w:contextualSpacing w:val="0"/>
-              <w:rPr>
-                <w:i w:val="1"/>
-                <w:sz w:val="24"/>
-                <w:szCs w:val="24"/>
-              </w:rPr>
-            </w:pPr>
-            <w:r>
-              <w:rPr>
-                <w:i w:val="1"/>
-                <w:sz w:val="24"/>
-                <w:szCs w:val="24"/>
-                <w:rtl w:val="0"/>
-              </w:rPr>
-              <w:t xml:space="preserve">Customer Service Manager</w:t>
-            </w:r>
-          </w:p>
-          <w:p>
-            <w:pPr>
-              <w:spacing w:line="240" w:lineRule="auto"/>
-              <w:contextualSpacing w:val="0"/>
-              <w:rPr>
-                <w:i w:val="1"/>
-                <w:sz w:val="24"/>
-                <w:szCs w:val="24"/>
-              </w:rPr>
-            </w:pPr>
-            <w:r>
-              <w:rPr>
-                <w:i w:val="1"/>
-                <w:sz w:val="24"/>
-                <w:szCs w:val="24"/>
-                <w:rtl w:val="0"/>
-              </w:rPr>
-              <w:t xml:space="preserve">Head of Customer Service</w:t>
-            </w:r>
-          </w:p>
-          <w:p>
-            <w:pPr>
-              <w:spacing w:line="240" w:lineRule="auto"/>
-              <w:contextualSpacing w:val="0"/>
-              <w:rPr>
-                <w:i w:val="1"/>
-                <w:sz w:val="24"/>
-                <w:szCs w:val="24"/>
-              </w:rPr>
-            </w:pPr>
-            <w:r>
-              <w:rPr>
-                <w:rtl w:val="0"/>
-              </w:rPr>
+              <w:t xml:space="preserve">May 2005</w:t>
+            </w:r>
+          </w:p>
+          <w:p>
+            <w:pPr>
+              <w:spacing w:line="240" w:lineRule="auto"/>
+              <w:contextualSpacing w:val="0"/>
+              <w:rPr>
+                <w:sz w:val="24"/>
+                <w:szCs w:val="24"/>
+              </w:rPr>
+            </w:pPr>
+            <w:r>
+              <w:rPr>
+                <w:sz w:val="24"/>
+                <w:szCs w:val="24"/>
+                <w:rtl w:val="0"/>
+              </w:rPr>
+              <w:t xml:space="preserve">Canisius College, Buffalo, NY</w:t>
             </w:r>
           </w:p>
           <w:p>
@@ -1386,7 +1388,7 @@
                 <w:szCs w:val="24"/>
                 <w:rtl w:val="0"/>
               </w:rPr>
-              <w:t xml:space="preserve">Managed and trained teams of Customer Service Representatives in helping customers use the program to file their own tax returns. Reviewed and improved the CS team’s knowledge base system. Enabled transition from CS email-only responses to combined e-mail and phone responses.</w:t>
+              <w:t xml:space="preserve">Bachelor of Philosophy</w:t>
             </w:r>
             <w:r>
               <w:rPr>
@@ -1405,12 +1407,14 @@
               <w:bottom w:color="000000" w:space="0" w:sz="0" w:val="nil"/>
               <w:right w:color="000000" w:space="0" w:sz="0" w:val="nil"/>
             </w:tcBorders>
+            <w:shd w:fill="auto" w:val="clear"/>
             <w:tcMar>
               <w:top w:w="100.0" w:type="dxa"/>
               <w:left w:w="100.0" w:type="dxa"/>
               <w:bottom w:w="100.0" w:type="dxa"/>
               <w:right w:w="100.0" w:type="dxa"/>
             </w:tcMar>
+            <w:vAlign w:val="top"/>
           </w:tcPr>
           <w:p>
             <w:pPr>
@@ -1431,7 +1435,37 @@
                 <w:szCs w:val="28"/>
                 <w:rtl w:val="0"/>
               </w:rPr>
-              <w:t xml:space="preserve">EDUCATION</w:t>
+              <w:t xml:space="preserve">EXPERIENCE</w:t>
+            </w:r>
+          </w:p>
+          <w:p>
+            <w:pPr>
+              <w:spacing w:line="240" w:lineRule="auto"/>
+              <w:contextualSpacing w:val="0"/>
+              <w:rPr>
+                <w:sz w:val="24"/>
+                <w:szCs w:val="24"/>
+              </w:rPr>
+            </w:pPr>
+            <w:r>
+              <w:rPr>
+                <w:rtl w:val="0"/>
+              </w:rPr>
+            </w:r>
+          </w:p>
+          <w:p>
+            <w:pPr>
+              <w:spacing w:line="240" w:lineRule="auto"/>
+              <w:contextualSpacing w:val="0"/>
+              <w:rPr>
+                <w:sz w:val="24"/>
+                <w:szCs w:val="24"/>
+              </w:rPr>
+            </w:pPr>
+            <w:r>
+              <w:rPr>
+                <w:rtl w:val="0"/>
+              </w:rPr>
             </w:r>
           </w:p>
           <w:p>
@@ -1446,64 +1480,104 @@
             </w:pPr>
             <w:r>
               <w:rPr>
-                <w:rtl w:val="0"/>
-              </w:rPr>
-            </w:r>
-          </w:p>
-          <w:p>
-            <w:pPr>
-              <w:spacing w:line="240" w:lineRule="auto"/>
-              <w:contextualSpacing w:val="0"/>
-              <w:rPr>
                 <w:color w:val="999999"/>
                 <w:sz w:val="24"/>
                 <w:szCs w:val="24"/>
-              </w:rPr>
-            </w:pPr>
-            <w:r>
-              <w:rPr>
-                <w:color w:val="999999"/>
-                <w:sz w:val="24"/>
-                <w:szCs w:val="24"/>
-                <w:rtl w:val="0"/>
-              </w:rPr>
-              <w:t xml:space="preserve">May 2005</w:t>
-            </w:r>
-          </w:p>
-          <w:p>
-            <w:pPr>
-              <w:spacing w:line="240" w:lineRule="auto"/>
-              <w:contextualSpacing w:val="0"/>
-              <w:rPr>
-                <w:sz w:val="24"/>
-                <w:szCs w:val="24"/>
-              </w:rPr>
-            </w:pPr>
-            <w:r>
-              <w:rPr>
-                <w:sz w:val="24"/>
-                <w:szCs w:val="24"/>
-                <w:rtl w:val="0"/>
-              </w:rPr>
-              <w:t xml:space="preserve">Canisius College, Buffalo, NY</w:t>
-            </w:r>
-          </w:p>
-          <w:p>
-            <w:pPr>
-              <w:spacing w:line="240" w:lineRule="auto"/>
-              <w:contextualSpacing w:val="0"/>
-              <w:rPr>
-                <w:sz w:val="24"/>
-                <w:szCs w:val="24"/>
-              </w:rPr>
-            </w:pPr>
-            <w:r>
-              <w:rPr>
-                <w:sz w:val="24"/>
-                <w:szCs w:val="24"/>
-                <w:rtl w:val="0"/>
-              </w:rPr>
-              <w:t xml:space="preserve">Bachelor of Philosophy</w:t>
+                <w:rtl w:val="0"/>
+              </w:rPr>
+              <w:t xml:space="preserve">July 2011 - September 2015</w:t>
+            </w:r>
+          </w:p>
+          <w:p>
+            <w:pPr>
+              <w:spacing w:line="240" w:lineRule="auto"/>
+              <w:contextualSpacing w:val="0"/>
+              <w:rPr>
+                <w:sz w:val="24"/>
+                <w:szCs w:val="24"/>
+              </w:rPr>
+            </w:pPr>
+            <w:r>
+              <w:rPr>
+                <w:sz w:val="24"/>
+                <w:szCs w:val="24"/>
+                <w:rtl w:val="0"/>
+              </w:rPr>
+              <w:t xml:space="preserve">www.ezTaxReturn.com Garden City, NY</w:t>
+            </w:r>
+          </w:p>
+          <w:p>
+            <w:pPr>
+              <w:spacing w:line="240" w:lineRule="auto"/>
+              <w:contextualSpacing w:val="0"/>
+              <w:rPr>
+                <w:i w:val="1"/>
+                <w:sz w:val="24"/>
+                <w:szCs w:val="24"/>
+              </w:rPr>
+            </w:pPr>
+            <w:r>
+              <w:rPr>
+                <w:i w:val="1"/>
+                <w:sz w:val="24"/>
+                <w:szCs w:val="24"/>
+                <w:rtl w:val="0"/>
+              </w:rPr>
+              <w:t xml:space="preserve">Customer Service Manager</w:t>
+            </w:r>
+          </w:p>
+          <w:p>
+            <w:pPr>
+              <w:spacing w:line="240" w:lineRule="auto"/>
+              <w:contextualSpacing w:val="0"/>
+              <w:rPr>
+                <w:i w:val="1"/>
+                <w:sz w:val="24"/>
+                <w:szCs w:val="24"/>
+              </w:rPr>
+            </w:pPr>
+            <w:r>
+              <w:rPr>
+                <w:i w:val="1"/>
+                <w:sz w:val="24"/>
+                <w:szCs w:val="24"/>
+                <w:rtl w:val="0"/>
+              </w:rPr>
+              <w:t xml:space="preserve">Head of Customer Service</w:t>
+            </w:r>
+          </w:p>
+          <w:p>
+            <w:pPr>
+              <w:spacing w:line="240" w:lineRule="auto"/>
+              <w:contextualSpacing w:val="0"/>
+              <w:rPr>
+                <w:i w:val="1"/>
+                <w:sz w:val="24"/>
+                <w:szCs w:val="24"/>
+              </w:rPr>
+            </w:pPr>
+            <w:r>
+              <w:rPr>
+                <w:rtl w:val="0"/>
+              </w:rPr>
+            </w:r>
+          </w:p>
+          <w:p>
+            <w:pPr>
+              <w:spacing w:line="240" w:lineRule="auto"/>
+              <w:contextualSpacing w:val="0"/>
+              <w:rPr>
+                <w:sz w:val="24"/>
+                <w:szCs w:val="24"/>
+              </w:rPr>
+            </w:pPr>
+            <w:r>
+              <w:rPr>
+                <w:sz w:val="24"/>
+                <w:szCs w:val="24"/>
+                <w:rtl w:val="0"/>
+              </w:rPr>
+              <w:t xml:space="preserve">Managed and trained teams of Customer Service Representatives in helping customers use the program to file their own tax returns. Reviewed and improved the CS team’s knowledge base system. Enabled transition from CS email-only responses to combined e-mail and phone responses.</w:t>
             </w:r>
           </w:p>
         </w:tc>
@@ -1515,12 +1589,14 @@
               <w:bottom w:color="000000" w:space="0" w:sz="0" w:val="nil"/>
               <w:right w:color="000000" w:space="0" w:sz="0" w:val="nil"/>
             </w:tcBorders>
+            <w:shd w:fill="auto" w:val="clear"/>
             <w:tcMar>
               <w:top w:w="100.0" w:type="dxa"/>
               <w:left w:w="100.0" w:type="dxa"/>
               <w:bottom w:w="100.0" w:type="dxa"/>
               <w:right w:w="100.0" w:type="dxa"/>
             </w:tcMar>
+            <w:vAlign w:val="top"/>
           </w:tcPr>
           <w:p>
             <w:pPr>
@@ -2118,6 +2194,7 @@
         <w:sz w:val="22"/>
         <w:szCs w:val="22"/>
         <w:u w:val="none"/>
+        <w:shd w:fill="auto" w:val="clear"/>
         <w:vertAlign w:val="baseline"/>
         <w:lang w:val="en"/>
       </w:rPr>
@@ -2275,114 +2352,78 @@
     <w:tblPr>
       <w:tblStyleRowBandSize w:val="1"/>
       <w:tblStyleColBandSize w:val="1"/>
+      <w:tblCellMar>
+        <w:top w:w="100.0" w:type="dxa"/>
+        <w:left w:w="100.0" w:type="dxa"/>
+        <w:bottom w:w="100.0" w:type="dxa"/>
+        <w:right w:w="100.0" w:type="dxa"/>
+      </w:tblCellMar>
     </w:tblPr>
-    <w:tblStylePr w:type="band1Horz"/>
-    <w:tblStylePr w:type="band1Vert"/>
-    <w:tblStylePr w:type="band2Horz"/>
-    <w:tblStylePr w:type="band2Vert"/>
-    <w:tblStylePr w:type="firstCol"/>
-    <w:tblStylePr w:type="firstRow"/>
-    <w:tblStylePr w:type="lastCol"/>
-    <w:tblStylePr w:type="lastRow"/>
-    <w:tblStylePr w:type="neCell"/>
-    <w:tblStylePr w:type="nwCell"/>
-    <w:tblStylePr w:type="seCell"/>
-    <w:tblStylePr w:type="swCell"/>
   </w:style>
   <w:style w:type="table" w:styleId="Table2">
     <w:basedOn w:val="TableNormal"/>
     <w:tblPr>
       <w:tblStyleRowBandSize w:val="1"/>
       <w:tblStyleColBandSize w:val="1"/>
+      <w:tblCellMar>
+        <w:top w:w="100.0" w:type="dxa"/>
+        <w:left w:w="100.0" w:type="dxa"/>
+        <w:bottom w:w="100.0" w:type="dxa"/>
+        <w:right w:w="100.0" w:type="dxa"/>
+      </w:tblCellMar>
     </w:tblPr>
-    <w:tblStylePr w:type="band1Horz"/>
-    <w:tblStylePr w:type="band1Vert"/>
-    <w:tblStylePr w:type="band2Horz"/>
-    <w:tblStylePr w:type="band2Vert"/>
-    <w:tblStylePr w:type="firstCol"/>
-    <w:tblStylePr w:type="firstRow"/>
-    <w:tblStylePr w:type="lastCol"/>
-    <w:tblStylePr w:type="lastRow"/>
-    <w:tblStylePr w:type="neCell"/>
-    <w:tblStylePr w:type="nwCell"/>
-    <w:tblStylePr w:type="seCell"/>
-    <w:tblStylePr w:type="swCell"/>
   </w:style>
   <w:style w:type="table" w:styleId="Table3">
     <w:basedOn w:val="TableNormal"/>
     <w:tblPr>
       <w:tblStyleRowBandSize w:val="1"/>
       <w:tblStyleColBandSize w:val="1"/>
+      <w:tblCellMar>
+        <w:top w:w="100.0" w:type="dxa"/>
+        <w:left w:w="100.0" w:type="dxa"/>
+        <w:bottom w:w="100.0" w:type="dxa"/>
+        <w:right w:w="100.0" w:type="dxa"/>
+      </w:tblCellMar>
     </w:tblPr>
-    <w:tblStylePr w:type="band1Horz"/>
-    <w:tblStylePr w:type="band1Vert"/>
-    <w:tblStylePr w:type="band2Horz"/>
-    <w:tblStylePr w:type="band2Vert"/>
-    <w:tblStylePr w:type="firstCol"/>
-    <w:tblStylePr w:type="firstRow"/>
-    <w:tblStylePr w:type="lastCol"/>
-    <w:tblStylePr w:type="lastRow"/>
-    <w:tblStylePr w:type="neCell"/>
-    <w:tblStylePr w:type="nwCell"/>
-    <w:tblStylePr w:type="seCell"/>
-    <w:tblStylePr w:type="swCell"/>
   </w:style>
   <w:style w:type="table" w:styleId="Table4">
     <w:basedOn w:val="TableNormal"/>
     <w:tblPr>
       <w:tblStyleRowBandSize w:val="1"/>
       <w:tblStyleColBandSize w:val="1"/>
+      <w:tblCellMar>
+        <w:top w:w="100.0" w:type="dxa"/>
+        <w:left w:w="100.0" w:type="dxa"/>
+        <w:bottom w:w="100.0" w:type="dxa"/>
+        <w:right w:w="100.0" w:type="dxa"/>
+      </w:tblCellMar>
     </w:tblPr>
-    <w:tblStylePr w:type="band1Horz"/>
-    <w:tblStylePr w:type="band1Vert"/>
-    <w:tblStylePr w:type="band2Horz"/>
-    <w:tblStylePr w:type="band2Vert"/>
-    <w:tblStylePr w:type="firstCol"/>
-    <w:tblStylePr w:type="firstRow"/>
-    <w:tblStylePr w:type="lastCol"/>
-    <w:tblStylePr w:type="lastRow"/>
-    <w:tblStylePr w:type="neCell"/>
-    <w:tblStylePr w:type="nwCell"/>
-    <w:tblStylePr w:type="seCell"/>
-    <w:tblStylePr w:type="swCell"/>
   </w:style>
   <w:style w:type="table" w:styleId="Table5">
     <w:basedOn w:val="TableNormal"/>
     <w:tblPr>
       <w:tblStyleRowBandSize w:val="1"/>
       <w:tblStyleColBandSize w:val="1"/>
+      <w:tblCellMar>
+        <w:top w:w="100.0" w:type="dxa"/>
+        <w:left w:w="100.0" w:type="dxa"/>
+        <w:bottom w:w="100.0" w:type="dxa"/>
+        <w:right w:w="100.0" w:type="dxa"/>
+      </w:tblCellMar>
     </w:tblPr>
-    <w:tblStylePr w:type="band1Horz"/>
-    <w:tblStylePr w:type="band1Vert"/>
-    <w:tblStylePr w:type="band2Horz"/>
-    <w:tblStylePr w:type="band2Vert"/>
-    <w:tblStylePr w:type="firstCol"/>
-    <w:tblStylePr w:type="firstRow"/>
-    <w:tblStylePr w:type="lastCol"/>
-    <w:tblStylePr w:type="lastRow"/>
-    <w:tblStylePr w:type="neCell"/>
-    <w:tblStylePr w:type="nwCell"/>
-    <w:tblStylePr w:type="seCell"/>
-    <w:tblStylePr w:type="swCell"/>
   </w:style>
   <w:style w:type="table" w:styleId="Table6">
     <w:basedOn w:val="TableNormal"/>
     <w:tblPr>
       <w:tblStyleRowBandSize w:val="1"/>
       <w:tblStyleColBandSize w:val="1"/>
+      <w:tblCellMar>
+        <w:top w:w="100.0" w:type="dxa"/>
+        <w:left w:w="100.0" w:type="dxa"/>
+        <w:bottom w:w="100.0" w:type="dxa"/>
+        <w:right w:w="100.0" w:type="dxa"/>
+      </w:tblCellMar>
     </w:tblPr>
-    <w:tblStylePr w:type="band1Horz"/>
-    <w:tblStylePr w:type="band1Vert"/>
-    <w:tblStylePr w:type="band2Horz"/>
-    <w:tblStylePr w:type="band2Vert"/>
-    <w:tblStylePr w:type="firstCol"/>
-    <w:tblStylePr w:type="firstRow"/>
-    <w:tblStylePr w:type="lastCol"/>
-    <w:tblStylePr w:type="lastRow"/>
-    <w:tblStylePr w:type="neCell"/>
-    <w:tblStylePr w:type="nwCell"/>
-    <w:tblStylePr w:type="seCell"/>
-    <w:tblStylePr w:type="swCell"/>
   </w:style>
 </w:styles>
 </file>
</xml_diff>